<commit_message>
added extra content in report
</commit_message>
<xml_diff>
--- a/CD_Mini_Project_Report.docx
+++ b/CD_Mini_Project_Report.docx
@@ -475,7 +475,77 @@
         <w:shd w:val="clear" w:color="auto" w:fill="FFFFFF"/>
         <w:spacing w:before="100" w:beforeAutospacing="1" w:after="100" w:afterAutospacing="1" w:line="240" w:lineRule="auto"/>
         <w:ind w:left="0" w:firstLine="0"/>
-        <w:jc w:val="both"/>
+        <w:jc w:val="center"/>
+        <w:rPr>
+          <w:bCs/>
+          <w:iCs/>
+          <w:sz w:val="28"/>
+          <w:szCs w:val="18"/>
+        </w:rPr>
+      </w:pPr>
+      <w:r>
+        <w:rPr>
+          <w:noProof/>
+          <w:color w:val="333333"/>
+          <w:sz w:val="28"/>
+          <w:szCs w:val="28"/>
+        </w:rPr>
+        <w:drawing>
+          <wp:inline distT="0" distB="0" distL="0" distR="0" wp14:anchorId="306C90B3" wp14:editId="4FF7EEC7">
+            <wp:extent cx="5113020" cy="1630680"/>
+            <wp:effectExtent l="0" t="0" r="0" b="7620"/>
+            <wp:docPr id="2039895602" name="Picture 6"/>
+            <wp:cNvGraphicFramePr>
+              <a:graphicFrameLocks xmlns:a="http://schemas.openxmlformats.org/drawingml/2006/main" noChangeAspect="1"/>
+            </wp:cNvGraphicFramePr>
+            <a:graphic xmlns:a="http://schemas.openxmlformats.org/drawingml/2006/main">
+              <a:graphicData uri="http://schemas.openxmlformats.org/drawingml/2006/picture">
+                <pic:pic xmlns:pic="http://schemas.openxmlformats.org/drawingml/2006/picture">
+                  <pic:nvPicPr>
+                    <pic:cNvPr id="0" name="Picture 6"/>
+                    <pic:cNvPicPr>
+                      <a:picLocks noChangeAspect="1" noChangeArrowheads="1"/>
+                    </pic:cNvPicPr>
+                  </pic:nvPicPr>
+                  <pic:blipFill>
+                    <a:blip r:embed="rId8">
+                      <a:extLst>
+                        <a:ext uri="{28A0092B-C50C-407E-A947-70E740481C1C}">
+                          <a14:useLocalDpi xmlns:a14="http://schemas.microsoft.com/office/drawing/2010/main" val="0"/>
+                        </a:ext>
+                      </a:extLst>
+                    </a:blip>
+                    <a:srcRect/>
+                    <a:stretch>
+                      <a:fillRect/>
+                    </a:stretch>
+                  </pic:blipFill>
+                  <pic:spPr bwMode="auto">
+                    <a:xfrm>
+                      <a:off x="0" y="0"/>
+                      <a:ext cx="5113020" cy="1630680"/>
+                    </a:xfrm>
+                    <a:prstGeom prst="rect">
+                      <a:avLst/>
+                    </a:prstGeom>
+                    <a:noFill/>
+                    <a:ln>
+                      <a:noFill/>
+                    </a:ln>
+                  </pic:spPr>
+                </pic:pic>
+              </a:graphicData>
+            </a:graphic>
+          </wp:inline>
+        </w:drawing>
+      </w:r>
+    </w:p>
+    <w:p>
+      <w:pPr>
+        <w:shd w:val="clear" w:color="auto" w:fill="FFFFFF"/>
+        <w:spacing w:before="100" w:beforeAutospacing="1" w:after="100" w:afterAutospacing="1" w:line="240" w:lineRule="auto"/>
+        <w:ind w:left="0" w:firstLine="0"/>
+        <w:jc w:val="center"/>
         <w:rPr>
           <w:bCs/>
           <w:iCs/>
@@ -595,19 +665,6 @@
         </w:rPr>
         <w:t>It is easier to apply source code modification to improve the performance of source code by optimizing the intermediate code.</w:t>
       </w:r>
-    </w:p>
-    <w:p>
-      <w:pPr>
-        <w:shd w:val="clear" w:color="auto" w:fill="FFFFFF"/>
-        <w:spacing w:before="100" w:beforeAutospacing="1" w:after="100" w:afterAutospacing="1" w:line="240" w:lineRule="auto"/>
-        <w:ind w:left="0" w:firstLine="0"/>
-        <w:jc w:val="center"/>
-        <w:rPr>
-          <w:color w:val="333333"/>
-          <w:sz w:val="24"/>
-          <w:szCs w:val="24"/>
-        </w:rPr>
-      </w:pPr>
     </w:p>
     <w:p>
       <w:pPr>
@@ -673,7 +730,7 @@
                     </pic:cNvPicPr>
                   </pic:nvPicPr>
                   <pic:blipFill>
-                    <a:blip r:embed="rId8">
+                    <a:blip r:embed="rId9">
                       <a:extLst>
                         <a:ext uri="{28A0092B-C50C-407E-A947-70E740481C1C}">
                           <a14:useLocalDpi xmlns:a14="http://schemas.microsoft.com/office/drawing/2010/main" val="0"/>
@@ -1291,29 +1348,651 @@
         <w:spacing w:before="100" w:beforeAutospacing="1" w:after="100" w:afterAutospacing="1" w:line="240" w:lineRule="auto"/>
         <w:ind w:left="0" w:firstLine="0"/>
         <w:rPr>
-          <w:color w:val="333333"/>
-          <w:sz w:val="28"/>
-          <w:szCs w:val="28"/>
-        </w:rPr>
-      </w:pPr>
-      <w:r>
-        <w:rPr>
           <w:b/>
           <w:bCs/>
           <w:color w:val="333333"/>
           <w:sz w:val="28"/>
           <w:szCs w:val="28"/>
         </w:rPr>
+      </w:pPr>
+      <w:r>
+        <w:rPr>
+          <w:b/>
+          <w:bCs/>
+          <w:color w:val="333333"/>
+          <w:sz w:val="28"/>
+          <w:szCs w:val="28"/>
+        </w:rPr>
         <w:lastRenderedPageBreak/>
-        <w:t>Syntax Tree:</w:t>
-      </w:r>
-      <w:r>
-        <w:rPr>
-          <w:color w:val="333333"/>
-          <w:sz w:val="28"/>
-          <w:szCs w:val="28"/>
-        </w:rPr>
-        <w:t xml:space="preserve"> </w:t>
+        <w:t>Quadruples</w:t>
+      </w:r>
+      <w:r>
+        <w:rPr>
+          <w:b/>
+          <w:bCs/>
+          <w:color w:val="333333"/>
+          <w:sz w:val="28"/>
+          <w:szCs w:val="28"/>
+        </w:rPr>
+        <w:t>:</w:t>
+      </w:r>
+    </w:p>
+    <w:p>
+      <w:pPr>
+        <w:shd w:val="clear" w:color="auto" w:fill="FFFFFF"/>
+        <w:spacing w:before="100" w:beforeAutospacing="1" w:after="100" w:afterAutospacing="1" w:line="240" w:lineRule="auto"/>
+        <w:ind w:left="0" w:firstLine="0"/>
+        <w:rPr>
+          <w:color w:val="333333"/>
+          <w:sz w:val="28"/>
+          <w:szCs w:val="28"/>
+        </w:rPr>
+      </w:pPr>
+      <w:r>
+        <w:rPr>
+          <w:color w:val="333333"/>
+          <w:sz w:val="28"/>
+          <w:szCs w:val="28"/>
+        </w:rPr>
+        <w:t xml:space="preserve">Each instruction in quadruples presentation is divided into four fields: operator, arg1, arg2, and result. The above example is represented below in quadruples </w:t>
+      </w:r>
+    </w:p>
+    <w:p>
+      <w:pPr>
+        <w:shd w:val="clear" w:color="auto" w:fill="FFFFFF"/>
+        <w:spacing w:before="100" w:beforeAutospacing="1" w:after="100" w:afterAutospacing="1" w:line="240" w:lineRule="auto"/>
+        <w:ind w:left="0" w:firstLine="0"/>
+        <w:rPr>
+          <w:b/>
+          <w:bCs/>
+          <w:color w:val="333333"/>
+          <w:sz w:val="28"/>
+          <w:szCs w:val="28"/>
+        </w:rPr>
+      </w:pPr>
+      <w:r>
+        <w:rPr>
+          <w:b/>
+          <w:bCs/>
+          <w:color w:val="333333"/>
+          <w:sz w:val="28"/>
+          <w:szCs w:val="28"/>
+        </w:rPr>
+        <w:t>format:</w:t>
+      </w:r>
+    </w:p>
+    <w:p>
+      <w:pPr>
+        <w:shd w:val="clear" w:color="auto" w:fill="FFFFFF"/>
+        <w:spacing w:before="100" w:beforeAutospacing="1" w:after="100" w:afterAutospacing="1" w:line="240" w:lineRule="auto"/>
+        <w:ind w:left="0" w:firstLine="0"/>
+        <w:rPr>
+          <w:color w:val="333333"/>
+          <w:sz w:val="28"/>
+          <w:szCs w:val="28"/>
+        </w:rPr>
+      </w:pPr>
+      <w:r>
+        <w:rPr>
+          <w:color w:val="333333"/>
+          <w:sz w:val="28"/>
+          <w:szCs w:val="28"/>
+        </w:rPr>
+        <w:t>Op</w:t>
+      </w:r>
+      <w:r>
+        <w:rPr>
+          <w:color w:val="333333"/>
+          <w:sz w:val="28"/>
+          <w:szCs w:val="28"/>
+        </w:rPr>
+        <w:tab/>
+        <w:t>arg1</w:t>
+      </w:r>
+      <w:r>
+        <w:rPr>
+          <w:color w:val="333333"/>
+          <w:sz w:val="28"/>
+          <w:szCs w:val="28"/>
+        </w:rPr>
+        <w:tab/>
+        <w:t>arg2</w:t>
+      </w:r>
+      <w:r>
+        <w:rPr>
+          <w:color w:val="333333"/>
+          <w:sz w:val="28"/>
+          <w:szCs w:val="28"/>
+        </w:rPr>
+        <w:tab/>
+        <w:t>result</w:t>
+      </w:r>
+    </w:p>
+    <w:p>
+      <w:pPr>
+        <w:shd w:val="clear" w:color="auto" w:fill="FFFFFF"/>
+        <w:spacing w:before="100" w:beforeAutospacing="1" w:after="100" w:afterAutospacing="1" w:line="240" w:lineRule="auto"/>
+        <w:ind w:left="0" w:firstLine="0"/>
+        <w:rPr>
+          <w:color w:val="333333"/>
+          <w:sz w:val="28"/>
+          <w:szCs w:val="28"/>
+        </w:rPr>
+      </w:pPr>
+      <w:r>
+        <w:rPr>
+          <w:color w:val="333333"/>
+          <w:sz w:val="28"/>
+          <w:szCs w:val="28"/>
+        </w:rPr>
+        <w:t>*</w:t>
+      </w:r>
+      <w:r>
+        <w:rPr>
+          <w:color w:val="333333"/>
+          <w:sz w:val="28"/>
+          <w:szCs w:val="28"/>
+        </w:rPr>
+        <w:tab/>
+        <w:t>c</w:t>
+      </w:r>
+      <w:r>
+        <w:rPr>
+          <w:color w:val="333333"/>
+          <w:sz w:val="28"/>
+          <w:szCs w:val="28"/>
+        </w:rPr>
+        <w:tab/>
+        <w:t>d</w:t>
+      </w:r>
+      <w:r>
+        <w:rPr>
+          <w:color w:val="333333"/>
+          <w:sz w:val="28"/>
+          <w:szCs w:val="28"/>
+        </w:rPr>
+        <w:tab/>
+        <w:t>r1</w:t>
+      </w:r>
+    </w:p>
+    <w:p>
+      <w:pPr>
+        <w:shd w:val="clear" w:color="auto" w:fill="FFFFFF"/>
+        <w:spacing w:before="100" w:beforeAutospacing="1" w:after="100" w:afterAutospacing="1" w:line="240" w:lineRule="auto"/>
+        <w:ind w:left="0" w:firstLine="0"/>
+        <w:rPr>
+          <w:color w:val="333333"/>
+          <w:sz w:val="28"/>
+          <w:szCs w:val="28"/>
+        </w:rPr>
+      </w:pPr>
+      <w:r>
+        <w:rPr>
+          <w:color w:val="333333"/>
+          <w:sz w:val="28"/>
+          <w:szCs w:val="28"/>
+        </w:rPr>
+        <w:t>+</w:t>
+      </w:r>
+      <w:r>
+        <w:rPr>
+          <w:color w:val="333333"/>
+          <w:sz w:val="28"/>
+          <w:szCs w:val="28"/>
+        </w:rPr>
+        <w:tab/>
+        <w:t>b</w:t>
+      </w:r>
+      <w:r>
+        <w:rPr>
+          <w:color w:val="333333"/>
+          <w:sz w:val="28"/>
+          <w:szCs w:val="28"/>
+        </w:rPr>
+        <w:tab/>
+        <w:t>r1</w:t>
+      </w:r>
+      <w:r>
+        <w:rPr>
+          <w:color w:val="333333"/>
+          <w:sz w:val="28"/>
+          <w:szCs w:val="28"/>
+        </w:rPr>
+        <w:tab/>
+        <w:t>r2</w:t>
+      </w:r>
+    </w:p>
+    <w:p>
+      <w:pPr>
+        <w:shd w:val="clear" w:color="auto" w:fill="FFFFFF"/>
+        <w:spacing w:before="100" w:beforeAutospacing="1" w:after="100" w:afterAutospacing="1" w:line="240" w:lineRule="auto"/>
+        <w:ind w:left="0" w:firstLine="0"/>
+        <w:rPr>
+          <w:color w:val="333333"/>
+          <w:sz w:val="28"/>
+          <w:szCs w:val="28"/>
+        </w:rPr>
+      </w:pPr>
+      <w:r>
+        <w:rPr>
+          <w:color w:val="333333"/>
+          <w:sz w:val="28"/>
+          <w:szCs w:val="28"/>
+        </w:rPr>
+        <w:t>+</w:t>
+      </w:r>
+      <w:r>
+        <w:rPr>
+          <w:color w:val="333333"/>
+          <w:sz w:val="28"/>
+          <w:szCs w:val="28"/>
+        </w:rPr>
+        <w:tab/>
+        <w:t>r2</w:t>
+      </w:r>
+      <w:r>
+        <w:rPr>
+          <w:color w:val="333333"/>
+          <w:sz w:val="28"/>
+          <w:szCs w:val="28"/>
+        </w:rPr>
+        <w:tab/>
+        <w:t>r1</w:t>
+      </w:r>
+      <w:r>
+        <w:rPr>
+          <w:color w:val="333333"/>
+          <w:sz w:val="28"/>
+          <w:szCs w:val="28"/>
+        </w:rPr>
+        <w:tab/>
+        <w:t>r3</w:t>
+      </w:r>
+    </w:p>
+    <w:p>
+      <w:pPr>
+        <w:shd w:val="clear" w:color="auto" w:fill="FFFFFF"/>
+        <w:spacing w:before="100" w:beforeAutospacing="1" w:after="100" w:afterAutospacing="1" w:line="240" w:lineRule="auto"/>
+        <w:ind w:left="0" w:firstLine="0"/>
+        <w:rPr>
+          <w:color w:val="333333"/>
+          <w:sz w:val="28"/>
+          <w:szCs w:val="28"/>
+        </w:rPr>
+      </w:pPr>
+      <w:r>
+        <w:rPr>
+          <w:color w:val="333333"/>
+          <w:sz w:val="28"/>
+          <w:szCs w:val="28"/>
+        </w:rPr>
+        <w:t>=</w:t>
+      </w:r>
+      <w:r>
+        <w:rPr>
+          <w:color w:val="333333"/>
+          <w:sz w:val="28"/>
+          <w:szCs w:val="28"/>
+        </w:rPr>
+        <w:tab/>
+        <w:t>r3</w:t>
+      </w:r>
+      <w:r>
+        <w:rPr>
+          <w:color w:val="333333"/>
+          <w:sz w:val="28"/>
+          <w:szCs w:val="28"/>
+        </w:rPr>
+        <w:tab/>
+      </w:r>
+      <w:r>
+        <w:rPr>
+          <w:color w:val="333333"/>
+          <w:sz w:val="28"/>
+          <w:szCs w:val="28"/>
+        </w:rPr>
+        <w:tab/>
+        <w:t>a</w:t>
+      </w:r>
+    </w:p>
+    <w:p>
+      <w:pPr>
+        <w:shd w:val="clear" w:color="auto" w:fill="FFFFFF"/>
+        <w:spacing w:before="100" w:beforeAutospacing="1" w:after="100" w:afterAutospacing="1" w:line="240" w:lineRule="auto"/>
+        <w:ind w:left="0" w:firstLine="0"/>
+        <w:rPr>
+          <w:b/>
+          <w:bCs/>
+          <w:color w:val="333333"/>
+          <w:sz w:val="28"/>
+          <w:szCs w:val="28"/>
+        </w:rPr>
+      </w:pPr>
+      <w:r>
+        <w:rPr>
+          <w:b/>
+          <w:bCs/>
+          <w:color w:val="333333"/>
+          <w:sz w:val="28"/>
+          <w:szCs w:val="28"/>
+        </w:rPr>
+        <w:t>Triples</w:t>
+      </w:r>
+      <w:r>
+        <w:rPr>
+          <w:b/>
+          <w:bCs/>
+          <w:color w:val="333333"/>
+          <w:sz w:val="28"/>
+          <w:szCs w:val="28"/>
+        </w:rPr>
+        <w:t>:</w:t>
+      </w:r>
+    </w:p>
+    <w:p>
+      <w:pPr>
+        <w:shd w:val="clear" w:color="auto" w:fill="FFFFFF"/>
+        <w:spacing w:before="100" w:beforeAutospacing="1" w:after="100" w:afterAutospacing="1" w:line="240" w:lineRule="auto"/>
+        <w:ind w:left="0" w:firstLine="0"/>
+        <w:rPr>
+          <w:color w:val="333333"/>
+          <w:sz w:val="28"/>
+          <w:szCs w:val="28"/>
+        </w:rPr>
+      </w:pPr>
+      <w:r>
+        <w:rPr>
+          <w:color w:val="333333"/>
+          <w:sz w:val="28"/>
+          <w:szCs w:val="28"/>
+        </w:rPr>
+        <w:t xml:space="preserve">Each instruction in triples presentation has three </w:t>
+      </w:r>
+      <w:proofErr w:type="gramStart"/>
+      <w:r>
+        <w:rPr>
+          <w:color w:val="333333"/>
+          <w:sz w:val="28"/>
+          <w:szCs w:val="28"/>
+        </w:rPr>
+        <w:t>fields :</w:t>
+      </w:r>
+      <w:proofErr w:type="gramEnd"/>
+      <w:r>
+        <w:rPr>
+          <w:color w:val="333333"/>
+          <w:sz w:val="28"/>
+          <w:szCs w:val="28"/>
+        </w:rPr>
+        <w:t xml:space="preserve"> op, arg1, and arg2.The results of respective sub-expressions are denoted by the position of expression. Triples represent similarity with DAG and syntax tree. They are equivalent to DAG while representing expressions.</w:t>
+      </w:r>
+    </w:p>
+    <w:p>
+      <w:pPr>
+        <w:shd w:val="clear" w:color="auto" w:fill="FFFFFF"/>
+        <w:spacing w:before="100" w:beforeAutospacing="1" w:after="100" w:afterAutospacing="1" w:line="240" w:lineRule="auto"/>
+        <w:ind w:left="0" w:firstLine="0"/>
+        <w:rPr>
+          <w:color w:val="333333"/>
+          <w:sz w:val="28"/>
+          <w:szCs w:val="28"/>
+        </w:rPr>
+      </w:pPr>
+      <w:r>
+        <w:rPr>
+          <w:color w:val="333333"/>
+          <w:sz w:val="28"/>
+          <w:szCs w:val="28"/>
+        </w:rPr>
+        <w:t>Op</w:t>
+      </w:r>
+      <w:r>
+        <w:rPr>
+          <w:color w:val="333333"/>
+          <w:sz w:val="28"/>
+          <w:szCs w:val="28"/>
+        </w:rPr>
+        <w:tab/>
+        <w:t>arg1</w:t>
+      </w:r>
+      <w:r>
+        <w:rPr>
+          <w:color w:val="333333"/>
+          <w:sz w:val="28"/>
+          <w:szCs w:val="28"/>
+        </w:rPr>
+        <w:tab/>
+        <w:t>arg2</w:t>
+      </w:r>
+    </w:p>
+    <w:p>
+      <w:pPr>
+        <w:shd w:val="clear" w:color="auto" w:fill="FFFFFF"/>
+        <w:spacing w:before="100" w:beforeAutospacing="1" w:after="100" w:afterAutospacing="1" w:line="240" w:lineRule="auto"/>
+        <w:ind w:left="0" w:firstLine="0"/>
+        <w:rPr>
+          <w:color w:val="333333"/>
+          <w:sz w:val="28"/>
+          <w:szCs w:val="28"/>
+        </w:rPr>
+      </w:pPr>
+      <w:r>
+        <w:rPr>
+          <w:color w:val="333333"/>
+          <w:sz w:val="28"/>
+          <w:szCs w:val="28"/>
+        </w:rPr>
+        <w:t>*</w:t>
+      </w:r>
+      <w:r>
+        <w:rPr>
+          <w:color w:val="333333"/>
+          <w:sz w:val="28"/>
+          <w:szCs w:val="28"/>
+        </w:rPr>
+        <w:tab/>
+        <w:t>c</w:t>
+      </w:r>
+      <w:r>
+        <w:rPr>
+          <w:color w:val="333333"/>
+          <w:sz w:val="28"/>
+          <w:szCs w:val="28"/>
+        </w:rPr>
+        <w:tab/>
+        <w:t>d</w:t>
+      </w:r>
+    </w:p>
+    <w:p>
+      <w:pPr>
+        <w:shd w:val="clear" w:color="auto" w:fill="FFFFFF"/>
+        <w:spacing w:before="100" w:beforeAutospacing="1" w:after="100" w:afterAutospacing="1" w:line="240" w:lineRule="auto"/>
+        <w:ind w:left="0" w:firstLine="0"/>
+        <w:rPr>
+          <w:color w:val="333333"/>
+          <w:sz w:val="28"/>
+          <w:szCs w:val="28"/>
+        </w:rPr>
+      </w:pPr>
+      <w:r>
+        <w:rPr>
+          <w:color w:val="333333"/>
+          <w:sz w:val="28"/>
+          <w:szCs w:val="28"/>
+        </w:rPr>
+        <w:t>+</w:t>
+      </w:r>
+      <w:r>
+        <w:rPr>
+          <w:color w:val="333333"/>
+          <w:sz w:val="28"/>
+          <w:szCs w:val="28"/>
+        </w:rPr>
+        <w:tab/>
+        <w:t>b</w:t>
+      </w:r>
+      <w:r>
+        <w:rPr>
+          <w:color w:val="333333"/>
+          <w:sz w:val="28"/>
+          <w:szCs w:val="28"/>
+        </w:rPr>
+        <w:tab/>
+        <w:t>(0)</w:t>
+      </w:r>
+    </w:p>
+    <w:p>
+      <w:pPr>
+        <w:shd w:val="clear" w:color="auto" w:fill="FFFFFF"/>
+        <w:spacing w:before="100" w:beforeAutospacing="1" w:after="100" w:afterAutospacing="1" w:line="240" w:lineRule="auto"/>
+        <w:ind w:left="0" w:firstLine="0"/>
+        <w:rPr>
+          <w:color w:val="333333"/>
+          <w:sz w:val="28"/>
+          <w:szCs w:val="28"/>
+        </w:rPr>
+      </w:pPr>
+      <w:r>
+        <w:rPr>
+          <w:color w:val="333333"/>
+          <w:sz w:val="28"/>
+          <w:szCs w:val="28"/>
+        </w:rPr>
+        <w:t>+</w:t>
+      </w:r>
+      <w:r>
+        <w:rPr>
+          <w:color w:val="333333"/>
+          <w:sz w:val="28"/>
+          <w:szCs w:val="28"/>
+        </w:rPr>
+        <w:tab/>
+        <w:t>(1)</w:t>
+      </w:r>
+      <w:r>
+        <w:rPr>
+          <w:color w:val="333333"/>
+          <w:sz w:val="28"/>
+          <w:szCs w:val="28"/>
+        </w:rPr>
+        <w:tab/>
+        <w:t>(0)</w:t>
+      </w:r>
+    </w:p>
+    <w:p>
+      <w:pPr>
+        <w:shd w:val="clear" w:color="auto" w:fill="FFFFFF"/>
+        <w:spacing w:before="100" w:beforeAutospacing="1" w:after="100" w:afterAutospacing="1" w:line="240" w:lineRule="auto"/>
+        <w:ind w:left="0" w:firstLine="0"/>
+        <w:rPr>
+          <w:color w:val="333333"/>
+          <w:sz w:val="28"/>
+          <w:szCs w:val="28"/>
+        </w:rPr>
+      </w:pPr>
+      <w:r>
+        <w:rPr>
+          <w:color w:val="333333"/>
+          <w:sz w:val="28"/>
+          <w:szCs w:val="28"/>
+        </w:rPr>
+        <w:t>=</w:t>
+      </w:r>
+      <w:r>
+        <w:rPr>
+          <w:color w:val="333333"/>
+          <w:sz w:val="28"/>
+          <w:szCs w:val="28"/>
+        </w:rPr>
+        <w:tab/>
+        <w:t>(2)</w:t>
+      </w:r>
+      <w:r>
+        <w:rPr>
+          <w:color w:val="333333"/>
+          <w:sz w:val="28"/>
+          <w:szCs w:val="28"/>
+        </w:rPr>
+        <w:tab/>
+      </w:r>
+    </w:p>
+    <w:p>
+      <w:pPr>
+        <w:shd w:val="clear" w:color="auto" w:fill="FFFFFF"/>
+        <w:spacing w:before="100" w:beforeAutospacing="1" w:after="100" w:afterAutospacing="1" w:line="240" w:lineRule="auto"/>
+        <w:ind w:left="0" w:firstLine="0"/>
+        <w:rPr>
+          <w:color w:val="333333"/>
+          <w:sz w:val="28"/>
+          <w:szCs w:val="28"/>
+        </w:rPr>
+      </w:pPr>
+      <w:r>
+        <w:rPr>
+          <w:color w:val="333333"/>
+          <w:sz w:val="28"/>
+          <w:szCs w:val="28"/>
+        </w:rPr>
+        <w:t>Triples face the problem of code immovability while optimization, as the results are positional and changing the order or position of an expression may cause problems.</w:t>
+      </w:r>
+    </w:p>
+    <w:p>
+      <w:pPr>
+        <w:shd w:val="clear" w:color="auto" w:fill="FFFFFF"/>
+        <w:spacing w:before="100" w:beforeAutospacing="1" w:after="100" w:afterAutospacing="1" w:line="240" w:lineRule="auto"/>
+        <w:ind w:left="0" w:firstLine="0"/>
+        <w:rPr>
+          <w:color w:val="333333"/>
+          <w:sz w:val="28"/>
+          <w:szCs w:val="28"/>
+        </w:rPr>
+      </w:pPr>
+    </w:p>
+    <w:p>
+      <w:pPr>
+        <w:shd w:val="clear" w:color="auto" w:fill="FFFFFF"/>
+        <w:spacing w:before="100" w:beforeAutospacing="1" w:after="100" w:afterAutospacing="1" w:line="240" w:lineRule="auto"/>
+        <w:ind w:left="0" w:firstLine="0"/>
+        <w:rPr>
+          <w:color w:val="333333"/>
+          <w:sz w:val="28"/>
+          <w:szCs w:val="28"/>
+        </w:rPr>
+      </w:pPr>
+    </w:p>
+    <w:p>
+      <w:pPr>
+        <w:shd w:val="clear" w:color="auto" w:fill="FFFFFF"/>
+        <w:spacing w:before="100" w:beforeAutospacing="1" w:after="100" w:afterAutospacing="1" w:line="240" w:lineRule="auto"/>
+        <w:ind w:left="0" w:firstLine="0"/>
+        <w:rPr>
+          <w:b/>
+          <w:bCs/>
+          <w:color w:val="333333"/>
+          <w:sz w:val="28"/>
+          <w:szCs w:val="28"/>
+        </w:rPr>
+      </w:pPr>
+      <w:r>
+        <w:rPr>
+          <w:b/>
+          <w:bCs/>
+          <w:color w:val="333333"/>
+          <w:sz w:val="28"/>
+          <w:szCs w:val="28"/>
+        </w:rPr>
+        <w:lastRenderedPageBreak/>
+        <w:t>Indirect Triples</w:t>
+      </w:r>
+      <w:r>
+        <w:rPr>
+          <w:b/>
+          <w:bCs/>
+          <w:color w:val="333333"/>
+          <w:sz w:val="28"/>
+          <w:szCs w:val="28"/>
+        </w:rPr>
+        <w:t>:</w:t>
       </w:r>
     </w:p>
     <w:p>
@@ -1333,7 +2012,60 @@
           <w:sz w:val="28"/>
           <w:szCs w:val="28"/>
         </w:rPr>
-        <w:t xml:space="preserve">A syntax tree is nothing more than a condensed form of a parse tree. The operator and keyword nodes of the parse tree are moved to their parents and a chain of single productions is replaced by the single link in the syntax tree the internal nodes are operators and child nodes are operands. To form a syntax tree put parentheses in the expression, this way </w:t>
+        <w:t>This representation is an enhancement over triples representation. It uses pointers instead of position to store results. This enables the optimizers to freely re-position the sub-expression to produce an optimized code.</w:t>
+      </w:r>
+    </w:p>
+    <w:p>
+      <w:pPr>
+        <w:shd w:val="clear" w:color="auto" w:fill="FFFFFF"/>
+        <w:spacing w:before="100" w:beforeAutospacing="1" w:after="100" w:afterAutospacing="1" w:line="240" w:lineRule="auto"/>
+        <w:rPr>
+          <w:b/>
+          <w:bCs/>
+          <w:color w:val="333333"/>
+          <w:sz w:val="28"/>
+          <w:szCs w:val="28"/>
+        </w:rPr>
+      </w:pPr>
+      <w:r>
+        <w:rPr>
+          <w:b/>
+          <w:bCs/>
+          <w:color w:val="333333"/>
+          <w:sz w:val="28"/>
+          <w:szCs w:val="28"/>
+        </w:rPr>
+        <w:t>Declarations</w:t>
+      </w:r>
+      <w:r>
+        <w:rPr>
+          <w:b/>
+          <w:bCs/>
+          <w:color w:val="333333"/>
+          <w:sz w:val="28"/>
+          <w:szCs w:val="28"/>
+        </w:rPr>
+        <w:t>:</w:t>
+      </w:r>
+    </w:p>
+    <w:p>
+      <w:pPr>
+        <w:shd w:val="clear" w:color="auto" w:fill="FFFFFF"/>
+        <w:spacing w:before="100" w:beforeAutospacing="1" w:after="100" w:afterAutospacing="1" w:line="240" w:lineRule="auto"/>
+        <w:ind w:firstLine="710"/>
+        <w:rPr>
+          <w:color w:val="333333"/>
+          <w:sz w:val="28"/>
+          <w:szCs w:val="28"/>
+        </w:rPr>
+      </w:pPr>
+      <w:r>
+        <w:rPr>
+          <w:color w:val="333333"/>
+          <w:sz w:val="28"/>
+          <w:szCs w:val="28"/>
+        </w:rPr>
+        <w:t xml:space="preserve">A variable or procedure </w:t>
       </w:r>
       <w:proofErr w:type="gramStart"/>
       <w:r>
@@ -1342,7 +2074,7 @@
           <w:sz w:val="28"/>
           <w:szCs w:val="28"/>
         </w:rPr>
-        <w:t>it’s</w:t>
+        <w:t>has to</w:t>
       </w:r>
       <w:proofErr w:type="gramEnd"/>
       <w:r>
@@ -1351,7 +2083,587 @@
           <w:sz w:val="28"/>
           <w:szCs w:val="28"/>
         </w:rPr>
-        <w:t xml:space="preserve"> easy to recognize which operand should come first. </w:t>
+        <w:t xml:space="preserve"> be declared before it can be used. Declaration involves allocation of space in memory and entry of type and name in the symbol table. A program may be coded and designed keeping the target machine structure in mind, but it may not always be possible to accurately convert a source code to its target language.</w:t>
+      </w:r>
+    </w:p>
+    <w:p>
+      <w:pPr>
+        <w:shd w:val="clear" w:color="auto" w:fill="FFFFFF"/>
+        <w:spacing w:before="100" w:beforeAutospacing="1" w:after="100" w:afterAutospacing="1" w:line="240" w:lineRule="auto"/>
+        <w:rPr>
+          <w:color w:val="333333"/>
+          <w:sz w:val="28"/>
+          <w:szCs w:val="28"/>
+        </w:rPr>
+      </w:pPr>
+      <w:r>
+        <w:rPr>
+          <w:color w:val="333333"/>
+          <w:sz w:val="28"/>
+          <w:szCs w:val="28"/>
+        </w:rPr>
+        <w:t>Taking the whole program as a collection of procedures and sub-procedures, it becomes possible to declare all the names local to the procedure. Memory allocation is done in a consecutive manner and names are allocated to memory in the sequence they are declared in the program. We use offset variable and set it to zero {offset = 0} that denote the base address.</w:t>
+      </w:r>
+    </w:p>
+    <w:p>
+      <w:pPr>
+        <w:shd w:val="clear" w:color="auto" w:fill="FFFFFF"/>
+        <w:spacing w:before="100" w:beforeAutospacing="1" w:after="100" w:afterAutospacing="1" w:line="240" w:lineRule="auto"/>
+        <w:rPr>
+          <w:color w:val="333333"/>
+          <w:sz w:val="28"/>
+          <w:szCs w:val="28"/>
+        </w:rPr>
+      </w:pPr>
+      <w:r>
+        <w:rPr>
+          <w:color w:val="333333"/>
+          <w:sz w:val="28"/>
+          <w:szCs w:val="28"/>
+        </w:rPr>
+        <w:t>The source programming language and the target machine architecture may vary in the way names are stored, so relative addressing is used. While the first name is allocated memory starting from the memory location 0 {offset=0}, the next name declared later, should be allocated memory next to the first one.</w:t>
+      </w:r>
+    </w:p>
+    <w:p>
+      <w:pPr>
+        <w:shd w:val="clear" w:color="auto" w:fill="FFFFFF"/>
+        <w:spacing w:before="100" w:beforeAutospacing="1" w:after="100" w:afterAutospacing="1" w:line="240" w:lineRule="auto"/>
+        <w:rPr>
+          <w:b/>
+          <w:bCs/>
+          <w:color w:val="333333"/>
+          <w:sz w:val="28"/>
+          <w:szCs w:val="28"/>
+        </w:rPr>
+      </w:pPr>
+      <w:r>
+        <w:rPr>
+          <w:b/>
+          <w:bCs/>
+          <w:color w:val="333333"/>
+          <w:sz w:val="28"/>
+          <w:szCs w:val="28"/>
+        </w:rPr>
+        <w:t>Example:</w:t>
+      </w:r>
+    </w:p>
+    <w:p>
+      <w:pPr>
+        <w:shd w:val="clear" w:color="auto" w:fill="FFFFFF"/>
+        <w:spacing w:before="100" w:beforeAutospacing="1" w:after="100" w:afterAutospacing="1" w:line="240" w:lineRule="auto"/>
+        <w:rPr>
+          <w:color w:val="333333"/>
+          <w:sz w:val="28"/>
+          <w:szCs w:val="28"/>
+        </w:rPr>
+      </w:pPr>
+      <w:r>
+        <w:rPr>
+          <w:color w:val="333333"/>
+          <w:sz w:val="28"/>
+          <w:szCs w:val="28"/>
+        </w:rPr>
+        <w:t>We take the example of C programming language where an integer variable is assigned 2 bytes of memory and a float variable is assigned 4 bytes of memory.</w:t>
+      </w:r>
+    </w:p>
+    <w:p>
+      <w:pPr>
+        <w:shd w:val="clear" w:color="auto" w:fill="FFFFFF"/>
+        <w:spacing w:after="0" w:line="240" w:lineRule="auto"/>
+        <w:ind w:left="11" w:hanging="11"/>
+        <w:rPr>
+          <w:color w:val="333333"/>
+          <w:sz w:val="28"/>
+          <w:szCs w:val="28"/>
+        </w:rPr>
+      </w:pPr>
+      <w:r>
+        <w:rPr>
+          <w:color w:val="333333"/>
+          <w:sz w:val="28"/>
+          <w:szCs w:val="28"/>
+        </w:rPr>
+        <w:t>int a;</w:t>
+      </w:r>
+    </w:p>
+    <w:p>
+      <w:pPr>
+        <w:shd w:val="clear" w:color="auto" w:fill="FFFFFF"/>
+        <w:spacing w:after="0" w:line="240" w:lineRule="auto"/>
+        <w:ind w:left="11" w:hanging="11"/>
+        <w:rPr>
+          <w:color w:val="333333"/>
+          <w:sz w:val="28"/>
+          <w:szCs w:val="28"/>
+        </w:rPr>
+      </w:pPr>
+      <w:r>
+        <w:rPr>
+          <w:color w:val="333333"/>
+          <w:sz w:val="28"/>
+          <w:szCs w:val="28"/>
+        </w:rPr>
+        <w:t>float b;</w:t>
+      </w:r>
+    </w:p>
+    <w:p>
+      <w:pPr>
+        <w:shd w:val="clear" w:color="auto" w:fill="FFFFFF"/>
+        <w:spacing w:after="0" w:line="240" w:lineRule="auto"/>
+        <w:ind w:left="11" w:hanging="11"/>
+        <w:rPr>
+          <w:color w:val="333333"/>
+          <w:sz w:val="28"/>
+          <w:szCs w:val="28"/>
+        </w:rPr>
+      </w:pPr>
+      <w:r>
+        <w:rPr>
+          <w:color w:val="333333"/>
+          <w:sz w:val="28"/>
+          <w:szCs w:val="28"/>
+        </w:rPr>
+        <w:t>Allocation process:</w:t>
+      </w:r>
+    </w:p>
+    <w:p>
+      <w:pPr>
+        <w:shd w:val="clear" w:color="auto" w:fill="FFFFFF"/>
+        <w:spacing w:after="0" w:line="240" w:lineRule="auto"/>
+        <w:ind w:left="11" w:hanging="11"/>
+        <w:rPr>
+          <w:color w:val="333333"/>
+          <w:sz w:val="28"/>
+          <w:szCs w:val="28"/>
+        </w:rPr>
+      </w:pPr>
+      <w:r>
+        <w:rPr>
+          <w:color w:val="333333"/>
+          <w:sz w:val="28"/>
+          <w:szCs w:val="28"/>
+        </w:rPr>
+        <w:t>{offset = 0}</w:t>
+      </w:r>
+    </w:p>
+    <w:p>
+      <w:pPr>
+        <w:shd w:val="clear" w:color="auto" w:fill="FFFFFF"/>
+        <w:spacing w:after="0" w:line="240" w:lineRule="auto"/>
+        <w:ind w:left="11" w:hanging="11"/>
+        <w:rPr>
+          <w:color w:val="333333"/>
+          <w:sz w:val="28"/>
+          <w:szCs w:val="28"/>
+        </w:rPr>
+      </w:pPr>
+      <w:r>
+        <w:rPr>
+          <w:color w:val="333333"/>
+          <w:sz w:val="28"/>
+          <w:szCs w:val="28"/>
+        </w:rPr>
+        <w:t xml:space="preserve">   int a;</w:t>
+      </w:r>
+    </w:p>
+    <w:p>
+      <w:pPr>
+        <w:shd w:val="clear" w:color="auto" w:fill="FFFFFF"/>
+        <w:spacing w:after="0" w:line="240" w:lineRule="auto"/>
+        <w:ind w:left="11" w:hanging="11"/>
+        <w:rPr>
+          <w:color w:val="333333"/>
+          <w:sz w:val="28"/>
+          <w:szCs w:val="28"/>
+        </w:rPr>
+      </w:pPr>
+      <w:r>
+        <w:rPr>
+          <w:color w:val="333333"/>
+          <w:sz w:val="28"/>
+          <w:szCs w:val="28"/>
+        </w:rPr>
+        <w:t xml:space="preserve">   </w:t>
+      </w:r>
+      <w:proofErr w:type="spellStart"/>
+      <w:proofErr w:type="gramStart"/>
+      <w:r>
+        <w:rPr>
+          <w:color w:val="333333"/>
+          <w:sz w:val="28"/>
+          <w:szCs w:val="28"/>
+        </w:rPr>
+        <w:t>id.type</w:t>
+      </w:r>
+      <w:proofErr w:type="spellEnd"/>
+      <w:proofErr w:type="gramEnd"/>
+      <w:r>
+        <w:rPr>
+          <w:color w:val="333333"/>
+          <w:sz w:val="28"/>
+          <w:szCs w:val="28"/>
+        </w:rPr>
+        <w:t xml:space="preserve"> = int</w:t>
+      </w:r>
+    </w:p>
+    <w:p>
+      <w:pPr>
+        <w:shd w:val="clear" w:color="auto" w:fill="FFFFFF"/>
+        <w:spacing w:after="0" w:line="240" w:lineRule="auto"/>
+        <w:ind w:left="11" w:hanging="11"/>
+        <w:rPr>
+          <w:color w:val="333333"/>
+          <w:sz w:val="28"/>
+          <w:szCs w:val="28"/>
+        </w:rPr>
+      </w:pPr>
+      <w:r>
+        <w:rPr>
+          <w:color w:val="333333"/>
+          <w:sz w:val="28"/>
+          <w:szCs w:val="28"/>
+        </w:rPr>
+        <w:t xml:space="preserve">   </w:t>
+      </w:r>
+      <w:proofErr w:type="spellStart"/>
+      <w:proofErr w:type="gramStart"/>
+      <w:r>
+        <w:rPr>
+          <w:color w:val="333333"/>
+          <w:sz w:val="28"/>
+          <w:szCs w:val="28"/>
+        </w:rPr>
+        <w:t>id.width</w:t>
+      </w:r>
+      <w:proofErr w:type="spellEnd"/>
+      <w:proofErr w:type="gramEnd"/>
+      <w:r>
+        <w:rPr>
+          <w:color w:val="333333"/>
+          <w:sz w:val="28"/>
+          <w:szCs w:val="28"/>
+        </w:rPr>
+        <w:t xml:space="preserve"> = 2</w:t>
+      </w:r>
+    </w:p>
+    <w:p>
+      <w:pPr>
+        <w:shd w:val="clear" w:color="auto" w:fill="FFFFFF"/>
+        <w:spacing w:after="0" w:line="240" w:lineRule="auto"/>
+        <w:ind w:left="11" w:hanging="11"/>
+        <w:rPr>
+          <w:color w:val="333333"/>
+          <w:sz w:val="28"/>
+          <w:szCs w:val="28"/>
+        </w:rPr>
+      </w:pPr>
+    </w:p>
+    <w:p>
+      <w:pPr>
+        <w:shd w:val="clear" w:color="auto" w:fill="FFFFFF"/>
+        <w:spacing w:after="0" w:line="240" w:lineRule="auto"/>
+        <w:ind w:left="11" w:hanging="11"/>
+        <w:rPr>
+          <w:color w:val="333333"/>
+          <w:sz w:val="28"/>
+          <w:szCs w:val="28"/>
+        </w:rPr>
+      </w:pPr>
+      <w:r>
+        <w:rPr>
+          <w:color w:val="333333"/>
+          <w:sz w:val="28"/>
+          <w:szCs w:val="28"/>
+        </w:rPr>
+        <w:t xml:space="preserve">offset = offset + </w:t>
+      </w:r>
+      <w:proofErr w:type="spellStart"/>
+      <w:proofErr w:type="gramStart"/>
+      <w:r>
+        <w:rPr>
+          <w:color w:val="333333"/>
+          <w:sz w:val="28"/>
+          <w:szCs w:val="28"/>
+        </w:rPr>
+        <w:t>id.width</w:t>
+      </w:r>
+      <w:proofErr w:type="spellEnd"/>
+      <w:proofErr w:type="gramEnd"/>
+      <w:r>
+        <w:rPr>
+          <w:color w:val="333333"/>
+          <w:sz w:val="28"/>
+          <w:szCs w:val="28"/>
+        </w:rPr>
+        <w:t xml:space="preserve"> </w:t>
+      </w:r>
+    </w:p>
+    <w:p>
+      <w:pPr>
+        <w:shd w:val="clear" w:color="auto" w:fill="FFFFFF"/>
+        <w:spacing w:after="0" w:line="240" w:lineRule="auto"/>
+        <w:ind w:left="11" w:hanging="11"/>
+        <w:rPr>
+          <w:color w:val="333333"/>
+          <w:sz w:val="28"/>
+          <w:szCs w:val="28"/>
+        </w:rPr>
+      </w:pPr>
+      <w:r>
+        <w:rPr>
+          <w:color w:val="333333"/>
+          <w:sz w:val="28"/>
+          <w:szCs w:val="28"/>
+        </w:rPr>
+        <w:t>{offset = 2}</w:t>
+      </w:r>
+    </w:p>
+    <w:p>
+      <w:pPr>
+        <w:shd w:val="clear" w:color="auto" w:fill="FFFFFF"/>
+        <w:spacing w:after="0" w:line="240" w:lineRule="auto"/>
+        <w:ind w:left="11" w:hanging="11"/>
+        <w:rPr>
+          <w:color w:val="333333"/>
+          <w:sz w:val="28"/>
+          <w:szCs w:val="28"/>
+        </w:rPr>
+      </w:pPr>
+      <w:r>
+        <w:rPr>
+          <w:color w:val="333333"/>
+          <w:sz w:val="28"/>
+          <w:szCs w:val="28"/>
+        </w:rPr>
+        <w:lastRenderedPageBreak/>
+        <w:t xml:space="preserve">   float b;</w:t>
+      </w:r>
+    </w:p>
+    <w:p>
+      <w:pPr>
+        <w:shd w:val="clear" w:color="auto" w:fill="FFFFFF"/>
+        <w:spacing w:after="0" w:line="240" w:lineRule="auto"/>
+        <w:ind w:left="11" w:hanging="11"/>
+        <w:rPr>
+          <w:color w:val="333333"/>
+          <w:sz w:val="28"/>
+          <w:szCs w:val="28"/>
+        </w:rPr>
+      </w:pPr>
+      <w:r>
+        <w:rPr>
+          <w:color w:val="333333"/>
+          <w:sz w:val="28"/>
+          <w:szCs w:val="28"/>
+        </w:rPr>
+        <w:t xml:space="preserve">   </w:t>
+      </w:r>
+      <w:proofErr w:type="spellStart"/>
+      <w:proofErr w:type="gramStart"/>
+      <w:r>
+        <w:rPr>
+          <w:color w:val="333333"/>
+          <w:sz w:val="28"/>
+          <w:szCs w:val="28"/>
+        </w:rPr>
+        <w:t>id.type</w:t>
+      </w:r>
+      <w:proofErr w:type="spellEnd"/>
+      <w:proofErr w:type="gramEnd"/>
+      <w:r>
+        <w:rPr>
+          <w:color w:val="333333"/>
+          <w:sz w:val="28"/>
+          <w:szCs w:val="28"/>
+        </w:rPr>
+        <w:t xml:space="preserve"> = float</w:t>
+      </w:r>
+    </w:p>
+    <w:p>
+      <w:pPr>
+        <w:shd w:val="clear" w:color="auto" w:fill="FFFFFF"/>
+        <w:spacing w:after="0" w:line="240" w:lineRule="auto"/>
+        <w:ind w:left="11" w:hanging="11"/>
+        <w:rPr>
+          <w:color w:val="333333"/>
+          <w:sz w:val="28"/>
+          <w:szCs w:val="28"/>
+        </w:rPr>
+      </w:pPr>
+      <w:r>
+        <w:rPr>
+          <w:color w:val="333333"/>
+          <w:sz w:val="28"/>
+          <w:szCs w:val="28"/>
+        </w:rPr>
+        <w:t xml:space="preserve">   </w:t>
+      </w:r>
+      <w:proofErr w:type="spellStart"/>
+      <w:proofErr w:type="gramStart"/>
+      <w:r>
+        <w:rPr>
+          <w:color w:val="333333"/>
+          <w:sz w:val="28"/>
+          <w:szCs w:val="28"/>
+        </w:rPr>
+        <w:t>id.width</w:t>
+      </w:r>
+      <w:proofErr w:type="spellEnd"/>
+      <w:proofErr w:type="gramEnd"/>
+      <w:r>
+        <w:rPr>
+          <w:color w:val="333333"/>
+          <w:sz w:val="28"/>
+          <w:szCs w:val="28"/>
+        </w:rPr>
+        <w:t xml:space="preserve"> = 4</w:t>
+      </w:r>
+    </w:p>
+    <w:p>
+      <w:pPr>
+        <w:shd w:val="clear" w:color="auto" w:fill="FFFFFF"/>
+        <w:spacing w:after="0" w:line="240" w:lineRule="auto"/>
+        <w:ind w:left="11" w:hanging="11"/>
+        <w:rPr>
+          <w:color w:val="333333"/>
+          <w:sz w:val="28"/>
+          <w:szCs w:val="28"/>
+        </w:rPr>
+      </w:pPr>
+      <w:r>
+        <w:rPr>
+          <w:color w:val="333333"/>
+          <w:sz w:val="28"/>
+          <w:szCs w:val="28"/>
+        </w:rPr>
+        <w:t xml:space="preserve">   </w:t>
+      </w:r>
+    </w:p>
+    <w:p>
+      <w:pPr>
+        <w:shd w:val="clear" w:color="auto" w:fill="FFFFFF"/>
+        <w:spacing w:after="0" w:line="240" w:lineRule="auto"/>
+        <w:ind w:left="11" w:hanging="11"/>
+        <w:rPr>
+          <w:color w:val="333333"/>
+          <w:sz w:val="28"/>
+          <w:szCs w:val="28"/>
+        </w:rPr>
+      </w:pPr>
+      <w:r>
+        <w:rPr>
+          <w:color w:val="333333"/>
+          <w:sz w:val="28"/>
+          <w:szCs w:val="28"/>
+        </w:rPr>
+        <w:t xml:space="preserve">offset = offset + </w:t>
+      </w:r>
+      <w:proofErr w:type="spellStart"/>
+      <w:proofErr w:type="gramStart"/>
+      <w:r>
+        <w:rPr>
+          <w:color w:val="333333"/>
+          <w:sz w:val="28"/>
+          <w:szCs w:val="28"/>
+        </w:rPr>
+        <w:t>id.width</w:t>
+      </w:r>
+      <w:proofErr w:type="spellEnd"/>
+      <w:proofErr w:type="gramEnd"/>
+      <w:r>
+        <w:rPr>
+          <w:color w:val="333333"/>
+          <w:sz w:val="28"/>
+          <w:szCs w:val="28"/>
+        </w:rPr>
+        <w:t xml:space="preserve"> </w:t>
+      </w:r>
+    </w:p>
+    <w:p>
+      <w:pPr>
+        <w:shd w:val="clear" w:color="auto" w:fill="FFFFFF"/>
+        <w:spacing w:after="0" w:line="240" w:lineRule="auto"/>
+        <w:ind w:left="11" w:hanging="11"/>
+        <w:rPr>
+          <w:color w:val="333333"/>
+          <w:sz w:val="28"/>
+          <w:szCs w:val="28"/>
+        </w:rPr>
+      </w:pPr>
+      <w:r>
+        <w:rPr>
+          <w:color w:val="333333"/>
+          <w:sz w:val="28"/>
+          <w:szCs w:val="28"/>
+        </w:rPr>
+        <w:t>{offset = 6}</w:t>
+      </w:r>
+    </w:p>
+    <w:p>
+      <w:pPr>
+        <w:shd w:val="clear" w:color="auto" w:fill="FFFFFF"/>
+        <w:spacing w:before="100" w:beforeAutospacing="1" w:after="100" w:afterAutospacing="1" w:line="240" w:lineRule="auto"/>
+        <w:rPr>
+          <w:color w:val="333333"/>
+          <w:sz w:val="28"/>
+          <w:szCs w:val="28"/>
+        </w:rPr>
+      </w:pPr>
+      <w:r>
+        <w:rPr>
+          <w:color w:val="333333"/>
+          <w:sz w:val="28"/>
+          <w:szCs w:val="28"/>
+        </w:rPr>
+        <w:t>To enter this detail in a symbol table, a procedure enter can be used. This method may have the following structure:</w:t>
+      </w:r>
+    </w:p>
+    <w:p>
+      <w:pPr>
+        <w:shd w:val="clear" w:color="auto" w:fill="FFFFFF"/>
+        <w:spacing w:before="100" w:beforeAutospacing="1" w:after="100" w:afterAutospacing="1" w:line="240" w:lineRule="auto"/>
+        <w:rPr>
+          <w:color w:val="333333"/>
+          <w:sz w:val="28"/>
+          <w:szCs w:val="28"/>
+        </w:rPr>
+      </w:pPr>
+      <w:proofErr w:type="gramStart"/>
+      <w:r>
+        <w:rPr>
+          <w:color w:val="333333"/>
+          <w:sz w:val="28"/>
+          <w:szCs w:val="28"/>
+        </w:rPr>
+        <w:t>enter(</w:t>
+      </w:r>
+      <w:proofErr w:type="gramEnd"/>
+      <w:r>
+        <w:rPr>
+          <w:color w:val="333333"/>
+          <w:sz w:val="28"/>
+          <w:szCs w:val="28"/>
+        </w:rPr>
+        <w:t>name, type, offset)</w:t>
+      </w:r>
+    </w:p>
+    <w:p>
+      <w:pPr>
+        <w:shd w:val="clear" w:color="auto" w:fill="FFFFFF"/>
+        <w:spacing w:before="100" w:beforeAutospacing="1" w:after="100" w:afterAutospacing="1" w:line="240" w:lineRule="auto"/>
+        <w:rPr>
+          <w:color w:val="333333"/>
+          <w:sz w:val="28"/>
+          <w:szCs w:val="28"/>
+        </w:rPr>
+      </w:pPr>
+      <w:r>
+        <w:rPr>
+          <w:color w:val="333333"/>
+          <w:sz w:val="28"/>
+          <w:szCs w:val="28"/>
+        </w:rPr>
+        <w:t>This procedure should create an entry in the symbol table, for variable name, having its type set to type and relative address offset in its data area.</w:t>
       </w:r>
     </w:p>
     <w:p>
@@ -1373,7 +2685,7 @@
           <w:sz w:val="28"/>
           <w:szCs w:val="28"/>
         </w:rPr>
-        <w:t>Example:</w:t>
+        <w:t>Syntax Tree:</w:t>
       </w:r>
       <w:r>
         <w:rPr>
@@ -1401,13 +2713,82 @@
           <w:sz w:val="28"/>
           <w:szCs w:val="28"/>
         </w:rPr>
-        <w:t>x = (a + b * c) / (a – b * c)</w:t>
+        <w:t xml:space="preserve">A syntax tree is nothing more than a condensed form of a parse tree. The operator and keyword nodes of the parse tree are moved to their parents and a chain of single productions is replaced by the single link in the syntax tree the internal nodes are operators and child nodes are operands. To form a syntax tree put parentheses in the expression, this way </w:t>
+      </w:r>
+      <w:proofErr w:type="gramStart"/>
+      <w:r>
+        <w:rPr>
+          <w:color w:val="333333"/>
+          <w:sz w:val="28"/>
+          <w:szCs w:val="28"/>
+        </w:rPr>
+        <w:t>it’s</w:t>
+      </w:r>
+      <w:proofErr w:type="gramEnd"/>
+      <w:r>
+        <w:rPr>
+          <w:color w:val="333333"/>
+          <w:sz w:val="28"/>
+          <w:szCs w:val="28"/>
+        </w:rPr>
+        <w:t xml:space="preserve"> easy to recognize which operand should come first. </w:t>
       </w:r>
     </w:p>
     <w:p>
       <w:pPr>
         <w:shd w:val="clear" w:color="auto" w:fill="FFFFFF"/>
         <w:spacing w:before="100" w:beforeAutospacing="1" w:after="100" w:afterAutospacing="1" w:line="240" w:lineRule="auto"/>
+        <w:ind w:left="0" w:firstLine="0"/>
+        <w:rPr>
+          <w:color w:val="333333"/>
+          <w:sz w:val="28"/>
+          <w:szCs w:val="28"/>
+        </w:rPr>
+      </w:pPr>
+      <w:r>
+        <w:rPr>
+          <w:b/>
+          <w:bCs/>
+          <w:color w:val="333333"/>
+          <w:sz w:val="28"/>
+          <w:szCs w:val="28"/>
+        </w:rPr>
+        <w:t>Example:</w:t>
+      </w:r>
+      <w:r>
+        <w:rPr>
+          <w:color w:val="333333"/>
+          <w:sz w:val="28"/>
+          <w:szCs w:val="28"/>
+        </w:rPr>
+        <w:t xml:space="preserve"> </w:t>
+      </w:r>
+    </w:p>
+    <w:p>
+      <w:pPr>
+        <w:shd w:val="clear" w:color="auto" w:fill="FFFFFF"/>
+        <w:spacing w:before="100" w:beforeAutospacing="1" w:after="100" w:afterAutospacing="1" w:line="240" w:lineRule="auto"/>
+        <w:ind w:left="0" w:firstLine="720"/>
+        <w:rPr>
+          <w:color w:val="333333"/>
+          <w:sz w:val="28"/>
+          <w:szCs w:val="28"/>
+        </w:rPr>
+      </w:pPr>
+      <w:r>
+        <w:rPr>
+          <w:color w:val="333333"/>
+          <w:sz w:val="28"/>
+          <w:szCs w:val="28"/>
+        </w:rPr>
+        <w:t>x = (a + b * c) / (a – b * c)</w:t>
+      </w:r>
+    </w:p>
+    <w:p>
+      <w:pPr>
+        <w:shd w:val="clear" w:color="auto" w:fill="FFFFFF"/>
+        <w:spacing w:before="100" w:beforeAutospacing="1" w:after="100" w:afterAutospacing="1" w:line="240" w:lineRule="auto"/>
+        <w:jc w:val="center"/>
         <w:rPr>
           <w:color w:val="333333"/>
           <w:sz w:val="28"/>
@@ -1421,9 +2802,10 @@
           <w:sz w:val="28"/>
           <w:szCs w:val="28"/>
         </w:rPr>
+        <w:lastRenderedPageBreak/>
         <w:drawing>
-          <wp:inline distT="0" distB="0" distL="0" distR="0" wp14:anchorId="494CF347" wp14:editId="4DB5D34E">
-            <wp:extent cx="5935980" cy="5349240"/>
+          <wp:inline distT="0" distB="0" distL="0" distR="0" wp14:anchorId="2047E666" wp14:editId="3A10EA44">
+            <wp:extent cx="4373880" cy="3941545"/>
             <wp:effectExtent l="0" t="0" r="0" b="0"/>
             <wp:docPr id="814058342" name="Picture 2"/>
             <wp:cNvGraphicFramePr>
@@ -1439,7 +2821,7 @@
                     </pic:cNvPicPr>
                   </pic:nvPicPr>
                   <pic:blipFill>
-                    <a:blip r:embed="rId9">
+                    <a:blip r:embed="rId10">
                       <a:extLst>
                         <a:ext uri="{28A0092B-C50C-407E-A947-70E740481C1C}">
                           <a14:useLocalDpi xmlns:a14="http://schemas.microsoft.com/office/drawing/2010/main" val="0"/>
@@ -1454,7 +2836,7 @@
                   <pic:spPr bwMode="auto">
                     <a:xfrm>
                       <a:off x="0" y="0"/>
-                      <a:ext cx="5935980" cy="5349240"/>
+                      <a:ext cx="4382856" cy="3949634"/>
                     </a:xfrm>
                     <a:prstGeom prst="rect">
                       <a:avLst/>
@@ -1476,6 +2858,2191 @@
         <w:shd w:val="clear" w:color="auto" w:fill="FFFFFF"/>
         <w:spacing w:before="100" w:beforeAutospacing="1" w:after="100" w:afterAutospacing="1" w:line="240" w:lineRule="auto"/>
         <w:rPr>
+          <w:color w:val="333333"/>
+          <w:sz w:val="28"/>
+          <w:szCs w:val="28"/>
+        </w:rPr>
+      </w:pPr>
+    </w:p>
+    <w:p>
+      <w:pPr>
+        <w:shd w:val="clear" w:color="auto" w:fill="FFFFFF"/>
+        <w:spacing w:before="100" w:beforeAutospacing="1" w:after="100" w:afterAutospacing="1" w:line="240" w:lineRule="auto"/>
+        <w:rPr>
+          <w:color w:val="333333"/>
+          <w:sz w:val="28"/>
+          <w:szCs w:val="28"/>
+        </w:rPr>
+      </w:pPr>
+    </w:p>
+    <w:p>
+      <w:pPr>
+        <w:spacing w:before="100" w:beforeAutospacing="1" w:after="100" w:afterAutospacing="1" w:line="240" w:lineRule="auto"/>
+        <w:ind w:left="0" w:firstLine="0"/>
+        <w:outlineLvl w:val="1"/>
+        <w:rPr>
+          <w:b/>
+          <w:bCs/>
+          <w:sz w:val="28"/>
+          <w:szCs w:val="28"/>
+        </w:rPr>
+      </w:pPr>
+      <w:r>
+        <w:rPr>
+          <w:b/>
+          <w:bCs/>
+          <w:sz w:val="28"/>
+          <w:szCs w:val="28"/>
+        </w:rPr>
+        <w:t>Directed Acyclic Graph</w:t>
+      </w:r>
+    </w:p>
+    <w:p>
+      <w:pPr>
+        <w:spacing w:before="120" w:after="144" w:line="240" w:lineRule="auto"/>
+        <w:ind w:left="0" w:firstLine="0"/>
+        <w:jc w:val="both"/>
+        <w:rPr>
+          <w:sz w:val="28"/>
+          <w:szCs w:val="28"/>
+        </w:rPr>
+      </w:pPr>
+      <w:r>
+        <w:rPr>
+          <w:sz w:val="28"/>
+          <w:szCs w:val="28"/>
+        </w:rPr>
+        <w:t>Directed Acyclic Graph (DAG) is a tool that depicts the structure of basic blocks, helps to see the flow of values flowing among the basic blocks, and offers optimization too. DAG provides easy transformation on basic blocks. DAG can be understood here:</w:t>
+      </w:r>
+    </w:p>
+    <w:p>
+      <w:pPr>
+        <w:numPr>
+          <w:ilvl w:val="0"/>
+          <w:numId w:val="5"/>
+        </w:numPr>
+        <w:spacing w:after="0" w:line="240" w:lineRule="auto"/>
+        <w:ind w:left="1395"/>
+        <w:jc w:val="both"/>
+        <w:rPr>
+          <w:sz w:val="28"/>
+          <w:szCs w:val="28"/>
+        </w:rPr>
+      </w:pPr>
+      <w:r>
+        <w:rPr>
+          <w:sz w:val="28"/>
+          <w:szCs w:val="28"/>
+        </w:rPr>
+        <w:t xml:space="preserve">Leaf nodes represent identifiers, </w:t>
+      </w:r>
+      <w:proofErr w:type="gramStart"/>
+      <w:r>
+        <w:rPr>
+          <w:sz w:val="28"/>
+          <w:szCs w:val="28"/>
+        </w:rPr>
+        <w:t>names</w:t>
+      </w:r>
+      <w:proofErr w:type="gramEnd"/>
+      <w:r>
+        <w:rPr>
+          <w:sz w:val="28"/>
+          <w:szCs w:val="28"/>
+        </w:rPr>
+        <w:t xml:space="preserve"> or constants.</w:t>
+      </w:r>
+    </w:p>
+    <w:p>
+      <w:pPr>
+        <w:numPr>
+          <w:ilvl w:val="0"/>
+          <w:numId w:val="5"/>
+        </w:numPr>
+        <w:spacing w:after="0" w:line="240" w:lineRule="auto"/>
+        <w:ind w:left="1395"/>
+        <w:jc w:val="both"/>
+        <w:rPr>
+          <w:sz w:val="28"/>
+          <w:szCs w:val="28"/>
+        </w:rPr>
+      </w:pPr>
+      <w:r>
+        <w:rPr>
+          <w:sz w:val="28"/>
+          <w:szCs w:val="28"/>
+        </w:rPr>
+        <w:t>Interior nodes represent operators.</w:t>
+      </w:r>
+    </w:p>
+    <w:p>
+      <w:pPr>
+        <w:numPr>
+          <w:ilvl w:val="0"/>
+          <w:numId w:val="5"/>
+        </w:numPr>
+        <w:spacing w:after="0" w:line="240" w:lineRule="auto"/>
+        <w:ind w:left="1395"/>
+        <w:jc w:val="both"/>
+        <w:rPr>
+          <w:sz w:val="28"/>
+          <w:szCs w:val="28"/>
+        </w:rPr>
+      </w:pPr>
+      <w:r>
+        <w:rPr>
+          <w:sz w:val="28"/>
+          <w:szCs w:val="28"/>
+        </w:rPr>
+        <w:t>Interior nodes also represent the results of expressions or the identifiers/name where the values are to be stored or assigned.</w:t>
+      </w:r>
+    </w:p>
+    <w:p>
+      <w:pPr>
+        <w:spacing w:before="120" w:after="144" w:line="240" w:lineRule="auto"/>
+        <w:ind w:left="0" w:firstLine="0"/>
+        <w:jc w:val="both"/>
+        <w:rPr>
+          <w:sz w:val="28"/>
+          <w:szCs w:val="28"/>
+        </w:rPr>
+      </w:pPr>
+      <w:r>
+        <w:rPr>
+          <w:b/>
+          <w:bCs/>
+          <w:sz w:val="28"/>
+          <w:szCs w:val="28"/>
+        </w:rPr>
+        <w:t>Example:</w:t>
+      </w:r>
+    </w:p>
+    <w:p>
+      <w:pPr>
+        <w:pBdr>
+          <w:top w:val="single" w:sz="6" w:space="2" w:color="888888"/>
+          <w:left w:val="single" w:sz="6" w:space="2" w:color="888888"/>
+          <w:bottom w:val="single" w:sz="6" w:space="2" w:color="888888"/>
+          <w:right w:val="single" w:sz="6" w:space="2" w:color="888888"/>
+        </w:pBdr>
+        <w:shd w:val="clear" w:color="auto" w:fill="EEEEEE"/>
+        <w:tabs>
+          <w:tab w:val="left" w:pos="916"/>
+          <w:tab w:val="left" w:pos="1832"/>
+          <w:tab w:val="left" w:pos="2748"/>
+          <w:tab w:val="left" w:pos="3664"/>
+          <w:tab w:val="left" w:pos="4580"/>
+          <w:tab w:val="left" w:pos="5496"/>
+          <w:tab w:val="left" w:pos="6412"/>
+          <w:tab w:val="left" w:pos="7328"/>
+          <w:tab w:val="left" w:pos="8244"/>
+          <w:tab w:val="left" w:pos="9160"/>
+          <w:tab w:val="left" w:pos="10076"/>
+          <w:tab w:val="left" w:pos="10992"/>
+          <w:tab w:val="left" w:pos="11908"/>
+          <w:tab w:val="left" w:pos="12824"/>
+          <w:tab w:val="left" w:pos="13740"/>
+          <w:tab w:val="left" w:pos="14656"/>
+        </w:tabs>
+        <w:spacing w:after="0" w:line="240" w:lineRule="auto"/>
+        <w:ind w:left="0" w:firstLine="0"/>
+        <w:rPr>
+          <w:sz w:val="28"/>
+          <w:szCs w:val="28"/>
+        </w:rPr>
+      </w:pPr>
+      <w:r>
+        <w:rPr>
+          <w:sz w:val="28"/>
+          <w:szCs w:val="28"/>
+        </w:rPr>
+        <w:t>t</w:t>
+      </w:r>
+      <w:r>
+        <w:rPr>
+          <w:sz w:val="28"/>
+          <w:szCs w:val="28"/>
+          <w:vertAlign w:val="subscript"/>
+        </w:rPr>
+        <w:t>0</w:t>
+      </w:r>
+      <w:r>
+        <w:rPr>
+          <w:sz w:val="28"/>
+          <w:szCs w:val="28"/>
+        </w:rPr>
+        <w:t xml:space="preserve"> </w:t>
+      </w:r>
+      <w:r>
+        <w:rPr>
+          <w:color w:val="666600"/>
+          <w:sz w:val="28"/>
+          <w:szCs w:val="28"/>
+        </w:rPr>
+        <w:t>=</w:t>
+      </w:r>
+      <w:r>
+        <w:rPr>
+          <w:sz w:val="28"/>
+          <w:szCs w:val="28"/>
+        </w:rPr>
+        <w:t xml:space="preserve"> a </w:t>
+      </w:r>
+      <w:r>
+        <w:rPr>
+          <w:color w:val="666600"/>
+          <w:sz w:val="28"/>
+          <w:szCs w:val="28"/>
+        </w:rPr>
+        <w:t>+</w:t>
+      </w:r>
+      <w:r>
+        <w:rPr>
+          <w:sz w:val="28"/>
+          <w:szCs w:val="28"/>
+        </w:rPr>
+        <w:t xml:space="preserve"> b</w:t>
+      </w:r>
+    </w:p>
+    <w:p>
+      <w:pPr>
+        <w:pBdr>
+          <w:top w:val="single" w:sz="6" w:space="2" w:color="888888"/>
+          <w:left w:val="single" w:sz="6" w:space="2" w:color="888888"/>
+          <w:bottom w:val="single" w:sz="6" w:space="2" w:color="888888"/>
+          <w:right w:val="single" w:sz="6" w:space="2" w:color="888888"/>
+        </w:pBdr>
+        <w:shd w:val="clear" w:color="auto" w:fill="EEEEEE"/>
+        <w:tabs>
+          <w:tab w:val="left" w:pos="916"/>
+          <w:tab w:val="left" w:pos="1832"/>
+          <w:tab w:val="left" w:pos="2748"/>
+          <w:tab w:val="left" w:pos="3664"/>
+          <w:tab w:val="left" w:pos="4580"/>
+          <w:tab w:val="left" w:pos="5496"/>
+          <w:tab w:val="left" w:pos="6412"/>
+          <w:tab w:val="left" w:pos="7328"/>
+          <w:tab w:val="left" w:pos="8244"/>
+          <w:tab w:val="left" w:pos="9160"/>
+          <w:tab w:val="left" w:pos="10076"/>
+          <w:tab w:val="left" w:pos="10992"/>
+          <w:tab w:val="left" w:pos="11908"/>
+          <w:tab w:val="left" w:pos="12824"/>
+          <w:tab w:val="left" w:pos="13740"/>
+          <w:tab w:val="left" w:pos="14656"/>
+        </w:tabs>
+        <w:spacing w:after="0" w:line="240" w:lineRule="auto"/>
+        <w:ind w:left="0" w:firstLine="0"/>
+        <w:rPr>
+          <w:sz w:val="28"/>
+          <w:szCs w:val="28"/>
+        </w:rPr>
+      </w:pPr>
+      <w:r>
+        <w:rPr>
+          <w:sz w:val="28"/>
+          <w:szCs w:val="28"/>
+        </w:rPr>
+        <w:t>t</w:t>
+      </w:r>
+      <w:r>
+        <w:rPr>
+          <w:sz w:val="28"/>
+          <w:szCs w:val="28"/>
+          <w:vertAlign w:val="subscript"/>
+        </w:rPr>
+        <w:t>1</w:t>
+      </w:r>
+      <w:r>
+        <w:rPr>
+          <w:sz w:val="28"/>
+          <w:szCs w:val="28"/>
+        </w:rPr>
+        <w:t xml:space="preserve"> </w:t>
+      </w:r>
+      <w:r>
+        <w:rPr>
+          <w:color w:val="666600"/>
+          <w:sz w:val="28"/>
+          <w:szCs w:val="28"/>
+        </w:rPr>
+        <w:t>=</w:t>
+      </w:r>
+      <w:r>
+        <w:rPr>
+          <w:sz w:val="28"/>
+          <w:szCs w:val="28"/>
+        </w:rPr>
+        <w:t xml:space="preserve"> t</w:t>
+      </w:r>
+      <w:r>
+        <w:rPr>
+          <w:sz w:val="28"/>
+          <w:szCs w:val="28"/>
+          <w:vertAlign w:val="subscript"/>
+        </w:rPr>
+        <w:t>0</w:t>
+      </w:r>
+      <w:r>
+        <w:rPr>
+          <w:sz w:val="28"/>
+          <w:szCs w:val="28"/>
+        </w:rPr>
+        <w:t xml:space="preserve"> </w:t>
+      </w:r>
+      <w:r>
+        <w:rPr>
+          <w:color w:val="666600"/>
+          <w:sz w:val="28"/>
+          <w:szCs w:val="28"/>
+        </w:rPr>
+        <w:t>+</w:t>
+      </w:r>
+      <w:r>
+        <w:rPr>
+          <w:sz w:val="28"/>
+          <w:szCs w:val="28"/>
+        </w:rPr>
+        <w:t xml:space="preserve"> c</w:t>
+      </w:r>
+    </w:p>
+    <w:p>
+      <w:pPr>
+        <w:pBdr>
+          <w:top w:val="single" w:sz="6" w:space="2" w:color="888888"/>
+          <w:left w:val="single" w:sz="6" w:space="2" w:color="888888"/>
+          <w:bottom w:val="single" w:sz="6" w:space="2" w:color="888888"/>
+          <w:right w:val="single" w:sz="6" w:space="2" w:color="888888"/>
+        </w:pBdr>
+        <w:shd w:val="clear" w:color="auto" w:fill="EEEEEE"/>
+        <w:tabs>
+          <w:tab w:val="left" w:pos="916"/>
+          <w:tab w:val="left" w:pos="1832"/>
+          <w:tab w:val="left" w:pos="2748"/>
+          <w:tab w:val="left" w:pos="3664"/>
+          <w:tab w:val="left" w:pos="4580"/>
+          <w:tab w:val="left" w:pos="5496"/>
+          <w:tab w:val="left" w:pos="6412"/>
+          <w:tab w:val="left" w:pos="7328"/>
+          <w:tab w:val="left" w:pos="8244"/>
+          <w:tab w:val="left" w:pos="9160"/>
+          <w:tab w:val="left" w:pos="10076"/>
+          <w:tab w:val="left" w:pos="10992"/>
+          <w:tab w:val="left" w:pos="11908"/>
+          <w:tab w:val="left" w:pos="12824"/>
+          <w:tab w:val="left" w:pos="13740"/>
+          <w:tab w:val="left" w:pos="14656"/>
+        </w:tabs>
+        <w:spacing w:after="0" w:line="240" w:lineRule="auto"/>
+        <w:ind w:left="0" w:firstLine="0"/>
+        <w:rPr>
+          <w:color w:val="747579"/>
+          <w:sz w:val="28"/>
+          <w:szCs w:val="28"/>
+        </w:rPr>
+      </w:pPr>
+      <w:r>
+        <w:rPr>
+          <w:sz w:val="28"/>
+          <w:szCs w:val="28"/>
+        </w:rPr>
+        <w:t xml:space="preserve">d </w:t>
+      </w:r>
+      <w:r>
+        <w:rPr>
+          <w:color w:val="666600"/>
+          <w:sz w:val="28"/>
+          <w:szCs w:val="28"/>
+        </w:rPr>
+        <w:t>=</w:t>
+      </w:r>
+      <w:r>
+        <w:rPr>
+          <w:sz w:val="28"/>
+          <w:szCs w:val="28"/>
+        </w:rPr>
+        <w:t xml:space="preserve"> t</w:t>
+      </w:r>
+      <w:r>
+        <w:rPr>
+          <w:sz w:val="28"/>
+          <w:szCs w:val="28"/>
+          <w:vertAlign w:val="subscript"/>
+        </w:rPr>
+        <w:t>0</w:t>
+      </w:r>
+      <w:r>
+        <w:rPr>
+          <w:sz w:val="28"/>
+          <w:szCs w:val="28"/>
+        </w:rPr>
+        <w:t xml:space="preserve"> </w:t>
+      </w:r>
+      <w:r>
+        <w:rPr>
+          <w:color w:val="666600"/>
+          <w:sz w:val="28"/>
+          <w:szCs w:val="28"/>
+        </w:rPr>
+        <w:t>+</w:t>
+      </w:r>
+      <w:r>
+        <w:rPr>
+          <w:sz w:val="28"/>
+          <w:szCs w:val="28"/>
+        </w:rPr>
+        <w:t xml:space="preserve"> t</w:t>
+      </w:r>
+      <w:r>
+        <w:rPr>
+          <w:sz w:val="28"/>
+          <w:szCs w:val="28"/>
+          <w:vertAlign w:val="subscript"/>
+        </w:rPr>
+        <w:t>1</w:t>
+      </w:r>
+    </w:p>
+    <w:tbl>
+      <w:tblPr>
+        <w:tblW w:w="8867" w:type="dxa"/>
+        <w:tblCellMar>
+          <w:top w:w="15" w:type="dxa"/>
+          <w:left w:w="15" w:type="dxa"/>
+          <w:bottom w:w="15" w:type="dxa"/>
+          <w:right w:w="15" w:type="dxa"/>
+        </w:tblCellMar>
+        <w:tblLook w:val="04A0" w:firstRow="1" w:lastRow="0" w:firstColumn="1" w:lastColumn="0" w:noHBand="0" w:noVBand="1"/>
+      </w:tblPr>
+      <w:tblGrid>
+        <w:gridCol w:w="2348"/>
+        <w:gridCol w:w="3221"/>
+        <w:gridCol w:w="3298"/>
+      </w:tblGrid>
+      <w:tr>
+        <w:trPr>
+          <w:trHeight w:val="3111"/>
+        </w:trPr>
+        <w:tc>
+          <w:tcPr>
+            <w:tcW w:w="0" w:type="auto"/>
+            <w:tcBorders>
+              <w:top w:val="single" w:sz="6" w:space="0" w:color="DDDDDD"/>
+              <w:left w:val="single" w:sz="6" w:space="0" w:color="DDDDDD"/>
+              <w:bottom w:val="single" w:sz="6" w:space="0" w:color="DDDDDD"/>
+              <w:right w:val="single" w:sz="6" w:space="0" w:color="DDDDDD"/>
+            </w:tcBorders>
+            <w:shd w:val="clear" w:color="auto" w:fill="auto"/>
+            <w:tcMar>
+              <w:top w:w="120" w:type="dxa"/>
+              <w:left w:w="120" w:type="dxa"/>
+              <w:bottom w:w="120" w:type="dxa"/>
+              <w:right w:w="120" w:type="dxa"/>
+            </w:tcMar>
+            <w:hideMark/>
+          </w:tcPr>
+          <w:p>
+            <w:pPr>
+              <w:spacing w:after="0" w:line="240" w:lineRule="auto"/>
+              <w:ind w:left="0" w:firstLine="0"/>
+              <w:rPr>
+                <w:rFonts w:ascii="Nunito" w:hAnsi="Nunito"/>
+                <w:color w:val="212529"/>
+                <w:sz w:val="23"/>
+                <w:szCs w:val="23"/>
+              </w:rPr>
+            </w:pPr>
+            <w:r>
+              <w:rPr>
+                <w:rFonts w:ascii="Nunito" w:hAnsi="Nunito"/>
+                <w:noProof/>
+                <w:color w:val="212529"/>
+                <w:sz w:val="23"/>
+                <w:szCs w:val="23"/>
+              </w:rPr>
+              <w:lastRenderedPageBreak/>
+              <w:drawing>
+                <wp:inline distT="0" distB="0" distL="0" distR="0" wp14:anchorId="699FE72A" wp14:editId="36A422B0">
+                  <wp:extent cx="769620" cy="830580"/>
+                  <wp:effectExtent l="0" t="0" r="0" b="7620"/>
+                  <wp:docPr id="1045004478" name="Picture 9" descr="Directed Acyclic Graph"/>
+                  <wp:cNvGraphicFramePr>
+                    <a:graphicFrameLocks xmlns:a="http://schemas.openxmlformats.org/drawingml/2006/main" noChangeAspect="1"/>
+                  </wp:cNvGraphicFramePr>
+                  <a:graphic xmlns:a="http://schemas.openxmlformats.org/drawingml/2006/main">
+                    <a:graphicData uri="http://schemas.openxmlformats.org/drawingml/2006/picture">
+                      <pic:pic xmlns:pic="http://schemas.openxmlformats.org/drawingml/2006/picture">
+                        <pic:nvPicPr>
+                          <pic:cNvPr id="0" name="Picture 7" descr="Directed Acyclic Graph"/>
+                          <pic:cNvPicPr>
+                            <a:picLocks noChangeAspect="1" noChangeArrowheads="1"/>
+                          </pic:cNvPicPr>
+                        </pic:nvPicPr>
+                        <pic:blipFill>
+                          <a:blip r:embed="rId11">
+                            <a:extLst>
+                              <a:ext uri="{28A0092B-C50C-407E-A947-70E740481C1C}">
+                                <a14:useLocalDpi xmlns:a14="http://schemas.microsoft.com/office/drawing/2010/main" val="0"/>
+                              </a:ext>
+                            </a:extLst>
+                          </a:blip>
+                          <a:srcRect/>
+                          <a:stretch>
+                            <a:fillRect/>
+                          </a:stretch>
+                        </pic:blipFill>
+                        <pic:spPr bwMode="auto">
+                          <a:xfrm>
+                            <a:off x="0" y="0"/>
+                            <a:ext cx="769620" cy="830580"/>
+                          </a:xfrm>
+                          <a:prstGeom prst="rect">
+                            <a:avLst/>
+                          </a:prstGeom>
+                          <a:noFill/>
+                          <a:ln>
+                            <a:noFill/>
+                          </a:ln>
+                        </pic:spPr>
+                      </pic:pic>
+                    </a:graphicData>
+                  </a:graphic>
+                </wp:inline>
+              </w:drawing>
+            </w:r>
+          </w:p>
+          <w:p>
+            <w:pPr>
+              <w:spacing w:before="120" w:after="144" w:line="240" w:lineRule="auto"/>
+              <w:ind w:left="0" w:firstLine="0"/>
+              <w:jc w:val="both"/>
+              <w:rPr>
+                <w:rFonts w:ascii="Nunito" w:hAnsi="Nunito"/>
+                <w:sz w:val="24"/>
+                <w:szCs w:val="24"/>
+              </w:rPr>
+            </w:pPr>
+            <w:r>
+              <w:rPr>
+                <w:rFonts w:ascii="Nunito" w:hAnsi="Nunito"/>
+                <w:sz w:val="24"/>
+                <w:szCs w:val="24"/>
+              </w:rPr>
+              <w:t>[t</w:t>
+            </w:r>
+            <w:r>
+              <w:rPr>
+                <w:rFonts w:ascii="Nunito" w:hAnsi="Nunito"/>
+                <w:sz w:val="18"/>
+                <w:szCs w:val="18"/>
+                <w:vertAlign w:val="subscript"/>
+              </w:rPr>
+              <w:t>0</w:t>
+            </w:r>
+            <w:r>
+              <w:rPr>
+                <w:rFonts w:ascii="Nunito" w:hAnsi="Nunito"/>
+                <w:sz w:val="24"/>
+                <w:szCs w:val="24"/>
+              </w:rPr>
+              <w:t> = a + b]</w:t>
+            </w:r>
+          </w:p>
+        </w:tc>
+        <w:tc>
+          <w:tcPr>
+            <w:tcW w:w="0" w:type="auto"/>
+            <w:tcBorders>
+              <w:top w:val="single" w:sz="6" w:space="0" w:color="DDDDDD"/>
+              <w:left w:val="single" w:sz="6" w:space="0" w:color="DDDDDD"/>
+              <w:bottom w:val="single" w:sz="6" w:space="0" w:color="DDDDDD"/>
+              <w:right w:val="single" w:sz="6" w:space="0" w:color="DDDDDD"/>
+            </w:tcBorders>
+            <w:shd w:val="clear" w:color="auto" w:fill="auto"/>
+            <w:tcMar>
+              <w:top w:w="120" w:type="dxa"/>
+              <w:left w:w="120" w:type="dxa"/>
+              <w:bottom w:w="120" w:type="dxa"/>
+              <w:right w:w="120" w:type="dxa"/>
+            </w:tcMar>
+            <w:hideMark/>
+          </w:tcPr>
+          <w:p>
+            <w:pPr>
+              <w:spacing w:after="0" w:line="240" w:lineRule="auto"/>
+              <w:ind w:left="0" w:firstLine="0"/>
+              <w:rPr>
+                <w:rFonts w:ascii="Nunito" w:hAnsi="Nunito"/>
+                <w:color w:val="212529"/>
+                <w:sz w:val="23"/>
+                <w:szCs w:val="23"/>
+              </w:rPr>
+            </w:pPr>
+            <w:r>
+              <w:rPr>
+                <w:rFonts w:ascii="Nunito" w:hAnsi="Nunito"/>
+                <w:noProof/>
+                <w:color w:val="212529"/>
+                <w:sz w:val="23"/>
+                <w:szCs w:val="23"/>
+              </w:rPr>
+              <w:drawing>
+                <wp:inline distT="0" distB="0" distL="0" distR="0" wp14:anchorId="36742035" wp14:editId="27EFCCC5">
+                  <wp:extent cx="1112520" cy="1341120"/>
+                  <wp:effectExtent l="0" t="0" r="0" b="0"/>
+                  <wp:docPr id="1271696114" name="Picture 8" descr="Directed Acyclic Graph"/>
+                  <wp:cNvGraphicFramePr>
+                    <a:graphicFrameLocks xmlns:a="http://schemas.openxmlformats.org/drawingml/2006/main" noChangeAspect="1"/>
+                  </wp:cNvGraphicFramePr>
+                  <a:graphic xmlns:a="http://schemas.openxmlformats.org/drawingml/2006/main">
+                    <a:graphicData uri="http://schemas.openxmlformats.org/drawingml/2006/picture">
+                      <pic:pic xmlns:pic="http://schemas.openxmlformats.org/drawingml/2006/picture">
+                        <pic:nvPicPr>
+                          <pic:cNvPr id="0" name="Picture 8" descr="Directed Acyclic Graph"/>
+                          <pic:cNvPicPr>
+                            <a:picLocks noChangeAspect="1" noChangeArrowheads="1"/>
+                          </pic:cNvPicPr>
+                        </pic:nvPicPr>
+                        <pic:blipFill>
+                          <a:blip r:embed="rId12">
+                            <a:extLst>
+                              <a:ext uri="{28A0092B-C50C-407E-A947-70E740481C1C}">
+                                <a14:useLocalDpi xmlns:a14="http://schemas.microsoft.com/office/drawing/2010/main" val="0"/>
+                              </a:ext>
+                            </a:extLst>
+                          </a:blip>
+                          <a:srcRect/>
+                          <a:stretch>
+                            <a:fillRect/>
+                          </a:stretch>
+                        </pic:blipFill>
+                        <pic:spPr bwMode="auto">
+                          <a:xfrm>
+                            <a:off x="0" y="0"/>
+                            <a:ext cx="1112520" cy="1341120"/>
+                          </a:xfrm>
+                          <a:prstGeom prst="rect">
+                            <a:avLst/>
+                          </a:prstGeom>
+                          <a:noFill/>
+                          <a:ln>
+                            <a:noFill/>
+                          </a:ln>
+                        </pic:spPr>
+                      </pic:pic>
+                    </a:graphicData>
+                  </a:graphic>
+                </wp:inline>
+              </w:drawing>
+            </w:r>
+          </w:p>
+          <w:p>
+            <w:pPr>
+              <w:spacing w:before="120" w:after="144" w:line="240" w:lineRule="auto"/>
+              <w:ind w:left="0" w:firstLine="0"/>
+              <w:jc w:val="both"/>
+              <w:rPr>
+                <w:rFonts w:ascii="Nunito" w:hAnsi="Nunito"/>
+                <w:sz w:val="24"/>
+                <w:szCs w:val="24"/>
+              </w:rPr>
+            </w:pPr>
+            <w:r>
+              <w:rPr>
+                <w:rFonts w:ascii="Nunito" w:hAnsi="Nunito"/>
+                <w:sz w:val="24"/>
+                <w:szCs w:val="24"/>
+              </w:rPr>
+              <w:t>[t</w:t>
+            </w:r>
+            <w:r>
+              <w:rPr>
+                <w:rFonts w:ascii="Nunito" w:hAnsi="Nunito"/>
+                <w:sz w:val="18"/>
+                <w:szCs w:val="18"/>
+                <w:vertAlign w:val="subscript"/>
+              </w:rPr>
+              <w:t>1</w:t>
+            </w:r>
+            <w:r>
+              <w:rPr>
+                <w:rFonts w:ascii="Nunito" w:hAnsi="Nunito"/>
+                <w:sz w:val="24"/>
+                <w:szCs w:val="24"/>
+              </w:rPr>
+              <w:t> = t</w:t>
+            </w:r>
+            <w:r>
+              <w:rPr>
+                <w:rFonts w:ascii="Nunito" w:hAnsi="Nunito"/>
+                <w:sz w:val="18"/>
+                <w:szCs w:val="18"/>
+                <w:vertAlign w:val="subscript"/>
+              </w:rPr>
+              <w:t>0</w:t>
+            </w:r>
+            <w:r>
+              <w:rPr>
+                <w:rFonts w:ascii="Nunito" w:hAnsi="Nunito"/>
+                <w:sz w:val="24"/>
+                <w:szCs w:val="24"/>
+              </w:rPr>
+              <w:t> + c]</w:t>
+            </w:r>
+          </w:p>
+        </w:tc>
+        <w:tc>
+          <w:tcPr>
+            <w:tcW w:w="0" w:type="auto"/>
+            <w:tcBorders>
+              <w:top w:val="single" w:sz="6" w:space="0" w:color="DDDDDD"/>
+              <w:left w:val="single" w:sz="6" w:space="0" w:color="DDDDDD"/>
+              <w:bottom w:val="single" w:sz="6" w:space="0" w:color="DDDDDD"/>
+              <w:right w:val="single" w:sz="6" w:space="0" w:color="DDDDDD"/>
+            </w:tcBorders>
+            <w:shd w:val="clear" w:color="auto" w:fill="auto"/>
+            <w:tcMar>
+              <w:top w:w="120" w:type="dxa"/>
+              <w:left w:w="120" w:type="dxa"/>
+              <w:bottom w:w="120" w:type="dxa"/>
+              <w:right w:w="120" w:type="dxa"/>
+            </w:tcMar>
+            <w:hideMark/>
+          </w:tcPr>
+          <w:p>
+            <w:pPr>
+              <w:spacing w:after="0" w:line="240" w:lineRule="auto"/>
+              <w:ind w:left="0" w:firstLine="0"/>
+              <w:rPr>
+                <w:rFonts w:ascii="Nunito" w:hAnsi="Nunito"/>
+                <w:color w:val="212529"/>
+                <w:sz w:val="23"/>
+                <w:szCs w:val="23"/>
+              </w:rPr>
+            </w:pPr>
+            <w:r>
+              <w:rPr>
+                <w:rFonts w:ascii="Nunito" w:hAnsi="Nunito"/>
+                <w:noProof/>
+                <w:color w:val="212529"/>
+                <w:sz w:val="23"/>
+                <w:szCs w:val="23"/>
+              </w:rPr>
+              <w:drawing>
+                <wp:inline distT="0" distB="0" distL="0" distR="0" wp14:anchorId="200464F3" wp14:editId="011F28F1">
+                  <wp:extent cx="1143000" cy="1958340"/>
+                  <wp:effectExtent l="0" t="0" r="0" b="3810"/>
+                  <wp:docPr id="1643305625" name="Picture 7" descr="Directed Acyclic Graph"/>
+                  <wp:cNvGraphicFramePr>
+                    <a:graphicFrameLocks xmlns:a="http://schemas.openxmlformats.org/drawingml/2006/main" noChangeAspect="1"/>
+                  </wp:cNvGraphicFramePr>
+                  <a:graphic xmlns:a="http://schemas.openxmlformats.org/drawingml/2006/main">
+                    <a:graphicData uri="http://schemas.openxmlformats.org/drawingml/2006/picture">
+                      <pic:pic xmlns:pic="http://schemas.openxmlformats.org/drawingml/2006/picture">
+                        <pic:nvPicPr>
+                          <pic:cNvPr id="0" name="Picture 9" descr="Directed Acyclic Graph"/>
+                          <pic:cNvPicPr>
+                            <a:picLocks noChangeAspect="1" noChangeArrowheads="1"/>
+                          </pic:cNvPicPr>
+                        </pic:nvPicPr>
+                        <pic:blipFill>
+                          <a:blip r:embed="rId13">
+                            <a:extLst>
+                              <a:ext uri="{28A0092B-C50C-407E-A947-70E740481C1C}">
+                                <a14:useLocalDpi xmlns:a14="http://schemas.microsoft.com/office/drawing/2010/main" val="0"/>
+                              </a:ext>
+                            </a:extLst>
+                          </a:blip>
+                          <a:srcRect/>
+                          <a:stretch>
+                            <a:fillRect/>
+                          </a:stretch>
+                        </pic:blipFill>
+                        <pic:spPr bwMode="auto">
+                          <a:xfrm>
+                            <a:off x="0" y="0"/>
+                            <a:ext cx="1143000" cy="1958340"/>
+                          </a:xfrm>
+                          <a:prstGeom prst="rect">
+                            <a:avLst/>
+                          </a:prstGeom>
+                          <a:noFill/>
+                          <a:ln>
+                            <a:noFill/>
+                          </a:ln>
+                        </pic:spPr>
+                      </pic:pic>
+                    </a:graphicData>
+                  </a:graphic>
+                </wp:inline>
+              </w:drawing>
+            </w:r>
+          </w:p>
+          <w:p>
+            <w:pPr>
+              <w:spacing w:before="120" w:after="144" w:line="240" w:lineRule="auto"/>
+              <w:ind w:left="0" w:firstLine="0"/>
+              <w:jc w:val="both"/>
+              <w:rPr>
+                <w:rFonts w:ascii="Nunito" w:hAnsi="Nunito"/>
+                <w:sz w:val="24"/>
+                <w:szCs w:val="24"/>
+              </w:rPr>
+            </w:pPr>
+            <w:r>
+              <w:rPr>
+                <w:rFonts w:ascii="Nunito" w:hAnsi="Nunito"/>
+                <w:sz w:val="24"/>
+                <w:szCs w:val="24"/>
+              </w:rPr>
+              <w:t>[d = t</w:t>
+            </w:r>
+            <w:r>
+              <w:rPr>
+                <w:rFonts w:ascii="Nunito" w:hAnsi="Nunito"/>
+                <w:sz w:val="18"/>
+                <w:szCs w:val="18"/>
+                <w:vertAlign w:val="subscript"/>
+              </w:rPr>
+              <w:t>0</w:t>
+            </w:r>
+            <w:r>
+              <w:rPr>
+                <w:rFonts w:ascii="Nunito" w:hAnsi="Nunito"/>
+                <w:sz w:val="24"/>
+                <w:szCs w:val="24"/>
+              </w:rPr>
+              <w:t> + t</w:t>
+            </w:r>
+            <w:r>
+              <w:rPr>
+                <w:rFonts w:ascii="Nunito" w:hAnsi="Nunito"/>
+                <w:sz w:val="18"/>
+                <w:szCs w:val="18"/>
+                <w:vertAlign w:val="subscript"/>
+              </w:rPr>
+              <w:t>1</w:t>
+            </w:r>
+            <w:r>
+              <w:rPr>
+                <w:rFonts w:ascii="Nunito" w:hAnsi="Nunito"/>
+                <w:sz w:val="24"/>
+                <w:szCs w:val="24"/>
+              </w:rPr>
+              <w:t>]</w:t>
+            </w:r>
+          </w:p>
+        </w:tc>
+      </w:tr>
+    </w:tbl>
+    <w:p>
+      <w:pPr>
+        <w:shd w:val="clear" w:color="auto" w:fill="FFFFFF"/>
+        <w:spacing w:before="100" w:beforeAutospacing="1" w:after="100" w:afterAutospacing="1" w:line="240" w:lineRule="auto"/>
+        <w:ind w:left="0" w:firstLine="0"/>
+        <w:rPr>
+          <w:color w:val="333333"/>
+          <w:sz w:val="28"/>
+          <w:szCs w:val="28"/>
+        </w:rPr>
+      </w:pPr>
+    </w:p>
+    <w:p>
+      <w:pPr>
+        <w:shd w:val="clear" w:color="auto" w:fill="FFFFFF"/>
+        <w:spacing w:before="100" w:beforeAutospacing="1" w:after="100" w:afterAutospacing="1" w:line="240" w:lineRule="auto"/>
+        <w:ind w:left="0" w:firstLine="0"/>
+        <w:rPr>
+          <w:b/>
+          <w:bCs/>
+          <w:color w:val="333333"/>
+          <w:sz w:val="28"/>
+          <w:szCs w:val="28"/>
+        </w:rPr>
+      </w:pPr>
+      <w:r>
+        <w:rPr>
+          <w:b/>
+          <w:bCs/>
+          <w:color w:val="333333"/>
+          <w:sz w:val="28"/>
+          <w:szCs w:val="28"/>
+        </w:rPr>
+        <w:t>Code Generator</w:t>
+      </w:r>
+    </w:p>
+    <w:p>
+      <w:pPr>
+        <w:shd w:val="clear" w:color="auto" w:fill="FFFFFF"/>
+        <w:spacing w:before="100" w:beforeAutospacing="1" w:after="100" w:afterAutospacing="1" w:line="240" w:lineRule="auto"/>
+        <w:ind w:left="0" w:firstLine="720"/>
+        <w:rPr>
+          <w:color w:val="333333"/>
+          <w:sz w:val="28"/>
+          <w:szCs w:val="28"/>
+        </w:rPr>
+      </w:pPr>
+      <w:r>
+        <w:rPr>
+          <w:color w:val="333333"/>
+          <w:sz w:val="28"/>
+          <w:szCs w:val="28"/>
+        </w:rPr>
+        <w:t xml:space="preserve">A code generator is expected to </w:t>
+      </w:r>
+      <w:proofErr w:type="gramStart"/>
+      <w:r>
+        <w:rPr>
+          <w:color w:val="333333"/>
+          <w:sz w:val="28"/>
+          <w:szCs w:val="28"/>
+        </w:rPr>
+        <w:t>have an understanding of</w:t>
+      </w:r>
+      <w:proofErr w:type="gramEnd"/>
+      <w:r>
+        <w:rPr>
+          <w:color w:val="333333"/>
+          <w:sz w:val="28"/>
+          <w:szCs w:val="28"/>
+        </w:rPr>
+        <w:t xml:space="preserve"> the target machine’s runtime environment and its instruction set. The code generator should take the following things into consideration to generate the code:</w:t>
+      </w:r>
+    </w:p>
+    <w:p>
+      <w:pPr>
+        <w:shd w:val="clear" w:color="auto" w:fill="FFFFFF"/>
+        <w:spacing w:before="100" w:beforeAutospacing="1" w:after="100" w:afterAutospacing="1" w:line="240" w:lineRule="auto"/>
+        <w:ind w:left="0" w:firstLine="0"/>
+        <w:rPr>
+          <w:color w:val="333333"/>
+          <w:sz w:val="28"/>
+          <w:szCs w:val="28"/>
+        </w:rPr>
+      </w:pPr>
+      <w:r>
+        <w:rPr>
+          <w:b/>
+          <w:bCs/>
+          <w:color w:val="333333"/>
+          <w:sz w:val="28"/>
+          <w:szCs w:val="28"/>
+        </w:rPr>
+        <w:t xml:space="preserve">Target </w:t>
+      </w:r>
+      <w:r>
+        <w:rPr>
+          <w:b/>
+          <w:bCs/>
+          <w:color w:val="333333"/>
+          <w:sz w:val="28"/>
+          <w:szCs w:val="28"/>
+        </w:rPr>
+        <w:t>language:</w:t>
+      </w:r>
+      <w:r>
+        <w:rPr>
+          <w:color w:val="333333"/>
+          <w:sz w:val="28"/>
+          <w:szCs w:val="28"/>
+        </w:rPr>
+        <w:t xml:space="preserve"> </w:t>
+      </w:r>
+    </w:p>
+    <w:p>
+      <w:pPr>
+        <w:shd w:val="clear" w:color="auto" w:fill="FFFFFF"/>
+        <w:spacing w:before="100" w:beforeAutospacing="1" w:after="100" w:afterAutospacing="1" w:line="240" w:lineRule="auto"/>
+        <w:ind w:left="0" w:firstLine="720"/>
+        <w:rPr>
+          <w:color w:val="333333"/>
+          <w:sz w:val="28"/>
+          <w:szCs w:val="28"/>
+        </w:rPr>
+      </w:pPr>
+      <w:r>
+        <w:rPr>
+          <w:color w:val="333333"/>
+          <w:sz w:val="28"/>
+          <w:szCs w:val="28"/>
+        </w:rPr>
+        <w:t xml:space="preserve">The code generator </w:t>
+      </w:r>
+      <w:proofErr w:type="gramStart"/>
+      <w:r>
+        <w:rPr>
+          <w:color w:val="333333"/>
+          <w:sz w:val="28"/>
+          <w:szCs w:val="28"/>
+        </w:rPr>
+        <w:t>has to</w:t>
+      </w:r>
+      <w:proofErr w:type="gramEnd"/>
+      <w:r>
+        <w:rPr>
+          <w:color w:val="333333"/>
+          <w:sz w:val="28"/>
+          <w:szCs w:val="28"/>
+        </w:rPr>
+        <w:t xml:space="preserve"> be aware of the nature of the target language for which the code is to be transformed. That language may facilitate some machine-specific instructions to help the compiler generate the code in a more convenient way. The target machine can have either CISC or RISC processor architecture.</w:t>
+      </w:r>
+    </w:p>
+    <w:p>
+      <w:pPr>
+        <w:shd w:val="clear" w:color="auto" w:fill="FFFFFF"/>
+        <w:spacing w:before="100" w:beforeAutospacing="1" w:after="100" w:afterAutospacing="1" w:line="240" w:lineRule="auto"/>
+        <w:ind w:left="0" w:firstLine="0"/>
+        <w:rPr>
+          <w:b/>
+          <w:bCs/>
+          <w:color w:val="333333"/>
+          <w:sz w:val="28"/>
+          <w:szCs w:val="28"/>
+        </w:rPr>
+      </w:pPr>
+      <w:r>
+        <w:rPr>
+          <w:b/>
+          <w:bCs/>
+          <w:color w:val="333333"/>
+          <w:sz w:val="28"/>
+          <w:szCs w:val="28"/>
+        </w:rPr>
+        <w:t xml:space="preserve">IR </w:t>
+      </w:r>
+      <w:r>
+        <w:rPr>
+          <w:b/>
+          <w:bCs/>
+          <w:color w:val="333333"/>
+          <w:sz w:val="28"/>
+          <w:szCs w:val="28"/>
+        </w:rPr>
+        <w:t>Type:</w:t>
+      </w:r>
+      <w:r>
+        <w:rPr>
+          <w:b/>
+          <w:bCs/>
+          <w:color w:val="333333"/>
+          <w:sz w:val="28"/>
+          <w:szCs w:val="28"/>
+        </w:rPr>
+        <w:t xml:space="preserve"> </w:t>
+      </w:r>
+    </w:p>
+    <w:p>
+      <w:pPr>
+        <w:shd w:val="clear" w:color="auto" w:fill="FFFFFF"/>
+        <w:spacing w:before="100" w:beforeAutospacing="1" w:after="100" w:afterAutospacing="1" w:line="240" w:lineRule="auto"/>
+        <w:ind w:left="0" w:firstLine="720"/>
+        <w:rPr>
+          <w:color w:val="333333"/>
+          <w:sz w:val="28"/>
+          <w:szCs w:val="28"/>
+        </w:rPr>
+      </w:pPr>
+      <w:r>
+        <w:rPr>
+          <w:color w:val="333333"/>
+          <w:sz w:val="28"/>
+          <w:szCs w:val="28"/>
+        </w:rPr>
+        <w:t>Intermediate representation has various forms. It can be in Abstract Syntax Tree (AST) structure, Reverse Polish Notation, or 3-address code.</w:t>
+      </w:r>
+    </w:p>
+    <w:p>
+      <w:pPr>
+        <w:shd w:val="clear" w:color="auto" w:fill="FFFFFF"/>
+        <w:spacing w:before="100" w:beforeAutospacing="1" w:after="100" w:afterAutospacing="1" w:line="240" w:lineRule="auto"/>
+        <w:ind w:left="0" w:firstLine="0"/>
+        <w:rPr>
+          <w:color w:val="333333"/>
+          <w:sz w:val="28"/>
+          <w:szCs w:val="28"/>
+        </w:rPr>
+      </w:pPr>
+      <w:r>
+        <w:rPr>
+          <w:b/>
+          <w:bCs/>
+          <w:color w:val="333333"/>
+          <w:sz w:val="28"/>
+          <w:szCs w:val="28"/>
+        </w:rPr>
+        <w:t xml:space="preserve">Selection of </w:t>
+      </w:r>
+      <w:r>
+        <w:rPr>
+          <w:b/>
+          <w:bCs/>
+          <w:color w:val="333333"/>
+          <w:sz w:val="28"/>
+          <w:szCs w:val="28"/>
+        </w:rPr>
+        <w:t>instruction:</w:t>
+      </w:r>
+      <w:r>
+        <w:rPr>
+          <w:color w:val="333333"/>
+          <w:sz w:val="28"/>
+          <w:szCs w:val="28"/>
+        </w:rPr>
+        <w:t xml:space="preserve"> </w:t>
+      </w:r>
+    </w:p>
+    <w:p>
+      <w:pPr>
+        <w:shd w:val="clear" w:color="auto" w:fill="FFFFFF"/>
+        <w:spacing w:before="100" w:beforeAutospacing="1" w:after="100" w:afterAutospacing="1" w:line="240" w:lineRule="auto"/>
+        <w:ind w:left="0" w:firstLine="720"/>
+        <w:rPr>
+          <w:color w:val="333333"/>
+          <w:sz w:val="28"/>
+          <w:szCs w:val="28"/>
+        </w:rPr>
+      </w:pPr>
+      <w:r>
+        <w:rPr>
+          <w:color w:val="333333"/>
+          <w:sz w:val="28"/>
+          <w:szCs w:val="28"/>
+        </w:rPr>
+        <w:t>The code generator takes Intermediate Representation as input and converts (maps) it into target machine’s instruction set. One representation can have many ways (instructions) to convert it, so it becomes the responsibility of the code generator to choose the appropriate instructions wisely.</w:t>
+      </w:r>
+    </w:p>
+    <w:p>
+      <w:pPr>
+        <w:shd w:val="clear" w:color="auto" w:fill="FFFFFF"/>
+        <w:spacing w:before="100" w:beforeAutospacing="1" w:after="100" w:afterAutospacing="1" w:line="240" w:lineRule="auto"/>
+        <w:ind w:left="0" w:firstLine="0"/>
+        <w:rPr>
+          <w:b/>
+          <w:bCs/>
+          <w:color w:val="333333"/>
+          <w:sz w:val="28"/>
+          <w:szCs w:val="28"/>
+        </w:rPr>
+      </w:pPr>
+      <w:r>
+        <w:rPr>
+          <w:b/>
+          <w:bCs/>
+          <w:color w:val="333333"/>
+          <w:sz w:val="28"/>
+          <w:szCs w:val="28"/>
+        </w:rPr>
+        <w:lastRenderedPageBreak/>
+        <w:t xml:space="preserve">Register </w:t>
+      </w:r>
+      <w:r>
+        <w:rPr>
+          <w:b/>
+          <w:bCs/>
+          <w:color w:val="333333"/>
+          <w:sz w:val="28"/>
+          <w:szCs w:val="28"/>
+        </w:rPr>
+        <w:t>allocation:</w:t>
+      </w:r>
+      <w:r>
+        <w:rPr>
+          <w:b/>
+          <w:bCs/>
+          <w:color w:val="333333"/>
+          <w:sz w:val="28"/>
+          <w:szCs w:val="28"/>
+        </w:rPr>
+        <w:t xml:space="preserve"> </w:t>
+      </w:r>
+    </w:p>
+    <w:p>
+      <w:pPr>
+        <w:shd w:val="clear" w:color="auto" w:fill="FFFFFF"/>
+        <w:spacing w:before="100" w:beforeAutospacing="1" w:after="100" w:afterAutospacing="1" w:line="240" w:lineRule="auto"/>
+        <w:ind w:left="0" w:firstLine="720"/>
+        <w:rPr>
+          <w:color w:val="333333"/>
+          <w:sz w:val="28"/>
+          <w:szCs w:val="28"/>
+        </w:rPr>
+      </w:pPr>
+      <w:r>
+        <w:rPr>
+          <w:color w:val="333333"/>
+          <w:sz w:val="28"/>
+          <w:szCs w:val="28"/>
+        </w:rPr>
+        <w:t xml:space="preserve">A program has </w:t>
+      </w:r>
+      <w:proofErr w:type="gramStart"/>
+      <w:r>
+        <w:rPr>
+          <w:color w:val="333333"/>
+          <w:sz w:val="28"/>
+          <w:szCs w:val="28"/>
+        </w:rPr>
+        <w:t>a number of</w:t>
+      </w:r>
+      <w:proofErr w:type="gramEnd"/>
+      <w:r>
+        <w:rPr>
+          <w:color w:val="333333"/>
+          <w:sz w:val="28"/>
+          <w:szCs w:val="28"/>
+        </w:rPr>
+        <w:t xml:space="preserve"> values to be maintained during the execution. The target machine’s architecture may not allow </w:t>
+      </w:r>
+      <w:proofErr w:type="gramStart"/>
+      <w:r>
+        <w:rPr>
+          <w:color w:val="333333"/>
+          <w:sz w:val="28"/>
+          <w:szCs w:val="28"/>
+        </w:rPr>
+        <w:t>all of</w:t>
+      </w:r>
+      <w:proofErr w:type="gramEnd"/>
+      <w:r>
+        <w:rPr>
+          <w:color w:val="333333"/>
+          <w:sz w:val="28"/>
+          <w:szCs w:val="28"/>
+        </w:rPr>
+        <w:t xml:space="preserve"> the values to be kept in the CPU memory or registers. Code generator decides what values to keep in the registers. Also, it decides the registers to be used to keep these values.</w:t>
+      </w:r>
+    </w:p>
+    <w:p>
+      <w:pPr>
+        <w:shd w:val="clear" w:color="auto" w:fill="FFFFFF"/>
+        <w:spacing w:before="100" w:beforeAutospacing="1" w:after="100" w:afterAutospacing="1" w:line="240" w:lineRule="auto"/>
+        <w:ind w:left="0" w:firstLine="0"/>
+        <w:rPr>
+          <w:b/>
+          <w:bCs/>
+          <w:color w:val="333333"/>
+          <w:sz w:val="28"/>
+          <w:szCs w:val="28"/>
+        </w:rPr>
+      </w:pPr>
+      <w:r>
+        <w:rPr>
+          <w:b/>
+          <w:bCs/>
+          <w:color w:val="333333"/>
+          <w:sz w:val="28"/>
+          <w:szCs w:val="28"/>
+        </w:rPr>
+        <w:t xml:space="preserve">Ordering of </w:t>
+      </w:r>
+      <w:r>
+        <w:rPr>
+          <w:b/>
+          <w:bCs/>
+          <w:color w:val="333333"/>
+          <w:sz w:val="28"/>
+          <w:szCs w:val="28"/>
+        </w:rPr>
+        <w:t>instructions:</w:t>
+      </w:r>
+      <w:r>
+        <w:rPr>
+          <w:b/>
+          <w:bCs/>
+          <w:color w:val="333333"/>
+          <w:sz w:val="28"/>
+          <w:szCs w:val="28"/>
+        </w:rPr>
+        <w:t xml:space="preserve"> </w:t>
+      </w:r>
+    </w:p>
+    <w:p>
+      <w:pPr>
+        <w:shd w:val="clear" w:color="auto" w:fill="FFFFFF"/>
+        <w:spacing w:before="100" w:beforeAutospacing="1" w:after="100" w:afterAutospacing="1" w:line="240" w:lineRule="auto"/>
+        <w:ind w:left="0" w:firstLine="720"/>
+        <w:rPr>
+          <w:color w:val="333333"/>
+          <w:sz w:val="28"/>
+          <w:szCs w:val="28"/>
+        </w:rPr>
+      </w:pPr>
+      <w:r>
+        <w:rPr>
+          <w:color w:val="333333"/>
+          <w:sz w:val="28"/>
+          <w:szCs w:val="28"/>
+        </w:rPr>
+        <w:t>At last, the code generator decides the order in which the instruction will be executed. It creates schedules for instructions to execute them.</w:t>
+      </w:r>
+    </w:p>
+    <w:p>
+      <w:pPr>
+        <w:shd w:val="clear" w:color="auto" w:fill="FFFFFF"/>
+        <w:spacing w:before="100" w:beforeAutospacing="1" w:after="100" w:afterAutospacing="1" w:line="240" w:lineRule="auto"/>
+        <w:rPr>
+          <w:b/>
+          <w:bCs/>
+          <w:color w:val="333333"/>
+          <w:sz w:val="28"/>
+          <w:szCs w:val="28"/>
+        </w:rPr>
+      </w:pPr>
+      <w:proofErr w:type="gramStart"/>
+      <w:r>
+        <w:rPr>
+          <w:b/>
+          <w:bCs/>
+          <w:color w:val="333333"/>
+          <w:sz w:val="28"/>
+          <w:szCs w:val="28"/>
+        </w:rPr>
+        <w:t>Note :</w:t>
+      </w:r>
+      <w:proofErr w:type="gramEnd"/>
+      <w:r>
+        <w:rPr>
+          <w:b/>
+          <w:bCs/>
+          <w:color w:val="333333"/>
+          <w:sz w:val="28"/>
+          <w:szCs w:val="28"/>
+        </w:rPr>
+        <w:t xml:space="preserve"> </w:t>
+      </w:r>
+    </w:p>
+    <w:p>
+      <w:pPr>
+        <w:shd w:val="clear" w:color="auto" w:fill="FFFFFF"/>
+        <w:spacing w:before="100" w:beforeAutospacing="1" w:after="100" w:afterAutospacing="1" w:line="240" w:lineRule="auto"/>
+        <w:ind w:firstLine="710"/>
+        <w:rPr>
+          <w:color w:val="333333"/>
+          <w:sz w:val="28"/>
+          <w:szCs w:val="28"/>
+        </w:rPr>
+      </w:pPr>
+      <w:r>
+        <w:rPr>
+          <w:color w:val="333333"/>
+          <w:sz w:val="28"/>
+          <w:szCs w:val="28"/>
+        </w:rPr>
+        <w:t xml:space="preserve">If the value of a name is found at more than one place (register, cache, or memory), the register’s value will be preferred over the cache and main memory. </w:t>
+      </w:r>
+      <w:proofErr w:type="gramStart"/>
+      <w:r>
+        <w:rPr>
+          <w:color w:val="333333"/>
+          <w:sz w:val="28"/>
+          <w:szCs w:val="28"/>
+        </w:rPr>
+        <w:t>Likewise</w:t>
+      </w:r>
+      <w:proofErr w:type="gramEnd"/>
+      <w:r>
+        <w:rPr>
+          <w:color w:val="333333"/>
+          <w:sz w:val="28"/>
+          <w:szCs w:val="28"/>
+        </w:rPr>
+        <w:t xml:space="preserve"> cache’s value will be preferred over the main memory. Main memory is barely given any preference.</w:t>
+      </w:r>
+    </w:p>
+    <w:p>
+      <w:pPr>
+        <w:shd w:val="clear" w:color="auto" w:fill="FFFFFF"/>
+        <w:spacing w:before="100" w:beforeAutospacing="1" w:after="100" w:afterAutospacing="1" w:line="240" w:lineRule="auto"/>
+        <w:rPr>
+          <w:b/>
+          <w:bCs/>
+          <w:color w:val="333333"/>
+          <w:sz w:val="28"/>
+          <w:szCs w:val="28"/>
+        </w:rPr>
+      </w:pPr>
+      <w:proofErr w:type="spellStart"/>
+      <w:proofErr w:type="gramStart"/>
+      <w:r>
+        <w:rPr>
+          <w:b/>
+          <w:bCs/>
+          <w:color w:val="333333"/>
+          <w:sz w:val="28"/>
+          <w:szCs w:val="28"/>
+        </w:rPr>
+        <w:t>getReg</w:t>
+      </w:r>
+      <w:proofErr w:type="spellEnd"/>
+      <w:r>
+        <w:rPr>
+          <w:b/>
+          <w:bCs/>
+          <w:color w:val="333333"/>
+          <w:sz w:val="28"/>
+          <w:szCs w:val="28"/>
+        </w:rPr>
+        <w:t xml:space="preserve"> :</w:t>
+      </w:r>
+      <w:proofErr w:type="gramEnd"/>
+      <w:r>
+        <w:rPr>
+          <w:b/>
+          <w:bCs/>
+          <w:color w:val="333333"/>
+          <w:sz w:val="28"/>
+          <w:szCs w:val="28"/>
+        </w:rPr>
+        <w:t xml:space="preserve"> </w:t>
+      </w:r>
+    </w:p>
+    <w:p>
+      <w:pPr>
+        <w:shd w:val="clear" w:color="auto" w:fill="FFFFFF"/>
+        <w:spacing w:before="100" w:beforeAutospacing="1" w:after="100" w:afterAutospacing="1" w:line="240" w:lineRule="auto"/>
+        <w:ind w:firstLine="710"/>
+        <w:rPr>
+          <w:color w:val="333333"/>
+          <w:sz w:val="28"/>
+          <w:szCs w:val="28"/>
+        </w:rPr>
+      </w:pPr>
+      <w:r>
+        <w:rPr>
+          <w:color w:val="333333"/>
+          <w:sz w:val="28"/>
+          <w:szCs w:val="28"/>
+        </w:rPr>
+        <w:t xml:space="preserve">Code generator uses </w:t>
+      </w:r>
+      <w:proofErr w:type="spellStart"/>
+      <w:r>
+        <w:rPr>
+          <w:color w:val="333333"/>
+          <w:sz w:val="28"/>
+          <w:szCs w:val="28"/>
+        </w:rPr>
+        <w:t>getReg</w:t>
+      </w:r>
+      <w:proofErr w:type="spellEnd"/>
+      <w:r>
+        <w:rPr>
+          <w:color w:val="333333"/>
+          <w:sz w:val="28"/>
+          <w:szCs w:val="28"/>
+        </w:rPr>
+        <w:t xml:space="preserve"> function to determine the status of available registers and the location of name values. </w:t>
+      </w:r>
+      <w:proofErr w:type="spellStart"/>
+      <w:r>
+        <w:rPr>
+          <w:color w:val="333333"/>
+          <w:sz w:val="28"/>
+          <w:szCs w:val="28"/>
+        </w:rPr>
+        <w:t>getReg</w:t>
+      </w:r>
+      <w:proofErr w:type="spellEnd"/>
+      <w:r>
+        <w:rPr>
+          <w:color w:val="333333"/>
+          <w:sz w:val="28"/>
+          <w:szCs w:val="28"/>
+        </w:rPr>
+        <w:t xml:space="preserve"> works as follows:</w:t>
+      </w:r>
+    </w:p>
+    <w:p>
+      <w:pPr>
+        <w:pStyle w:val="ListParagraph"/>
+        <w:numPr>
+          <w:ilvl w:val="0"/>
+          <w:numId w:val="6"/>
+        </w:numPr>
+        <w:shd w:val="clear" w:color="auto" w:fill="FFFFFF"/>
+        <w:spacing w:before="100" w:beforeAutospacing="1" w:after="100" w:afterAutospacing="1" w:line="240" w:lineRule="auto"/>
+        <w:rPr>
+          <w:color w:val="333333"/>
+          <w:sz w:val="28"/>
+          <w:szCs w:val="28"/>
+        </w:rPr>
+      </w:pPr>
+      <w:r>
+        <w:rPr>
+          <w:color w:val="333333"/>
+          <w:sz w:val="28"/>
+          <w:szCs w:val="28"/>
+        </w:rPr>
+        <w:t>If variable Y is already in register R, it uses that register.</w:t>
+      </w:r>
+    </w:p>
+    <w:p>
+      <w:pPr>
+        <w:pStyle w:val="ListParagraph"/>
+        <w:numPr>
+          <w:ilvl w:val="0"/>
+          <w:numId w:val="6"/>
+        </w:numPr>
+        <w:shd w:val="clear" w:color="auto" w:fill="FFFFFF"/>
+        <w:spacing w:before="100" w:beforeAutospacing="1" w:after="100" w:afterAutospacing="1" w:line="240" w:lineRule="auto"/>
+        <w:rPr>
+          <w:color w:val="333333"/>
+          <w:sz w:val="28"/>
+          <w:szCs w:val="28"/>
+        </w:rPr>
+      </w:pPr>
+      <w:r>
+        <w:rPr>
+          <w:color w:val="333333"/>
+          <w:sz w:val="28"/>
+          <w:szCs w:val="28"/>
+        </w:rPr>
+        <w:t>Else if some register R is available, it uses that register.</w:t>
+      </w:r>
+    </w:p>
+    <w:p>
+      <w:pPr>
+        <w:pStyle w:val="ListParagraph"/>
+        <w:numPr>
+          <w:ilvl w:val="0"/>
+          <w:numId w:val="6"/>
+        </w:numPr>
+        <w:shd w:val="clear" w:color="auto" w:fill="FFFFFF"/>
+        <w:spacing w:before="100" w:beforeAutospacing="1" w:after="100" w:afterAutospacing="1" w:line="240" w:lineRule="auto"/>
+        <w:rPr>
+          <w:color w:val="333333"/>
+          <w:sz w:val="28"/>
+          <w:szCs w:val="28"/>
+        </w:rPr>
+      </w:pPr>
+      <w:r>
+        <w:rPr>
+          <w:color w:val="333333"/>
+          <w:sz w:val="28"/>
+          <w:szCs w:val="28"/>
+        </w:rPr>
+        <w:t>Else if both the above options are not possible, it chooses a register that requires minimal number of load and store instructions.</w:t>
+      </w:r>
+    </w:p>
+    <w:p>
+      <w:pPr>
+        <w:shd w:val="clear" w:color="auto" w:fill="FFFFFF"/>
+        <w:spacing w:before="100" w:beforeAutospacing="1" w:after="100" w:afterAutospacing="1" w:line="240" w:lineRule="auto"/>
+        <w:rPr>
+          <w:color w:val="333333"/>
+          <w:sz w:val="28"/>
+          <w:szCs w:val="28"/>
+        </w:rPr>
+      </w:pPr>
+      <w:r>
+        <w:rPr>
+          <w:color w:val="333333"/>
+          <w:sz w:val="28"/>
+          <w:szCs w:val="28"/>
+        </w:rPr>
+        <w:t>For an instruction x = y OP z, the code generator may perform the following actions. Let us assume that L is the location (preferably register) where the output of y OP z is to be saved:</w:t>
+      </w:r>
+    </w:p>
+    <w:p>
+      <w:pPr>
+        <w:pStyle w:val="ListParagraph"/>
+        <w:numPr>
+          <w:ilvl w:val="0"/>
+          <w:numId w:val="7"/>
+        </w:numPr>
+        <w:shd w:val="clear" w:color="auto" w:fill="FFFFFF"/>
+        <w:spacing w:before="100" w:beforeAutospacing="1" w:after="100" w:afterAutospacing="1" w:line="240" w:lineRule="auto"/>
+        <w:rPr>
+          <w:color w:val="333333"/>
+          <w:sz w:val="28"/>
+          <w:szCs w:val="28"/>
+        </w:rPr>
+      </w:pPr>
+      <w:r>
+        <w:rPr>
+          <w:color w:val="333333"/>
+          <w:sz w:val="28"/>
+          <w:szCs w:val="28"/>
+        </w:rPr>
+        <w:t xml:space="preserve">Call function </w:t>
+      </w:r>
+      <w:proofErr w:type="spellStart"/>
+      <w:r>
+        <w:rPr>
+          <w:color w:val="333333"/>
+          <w:sz w:val="28"/>
+          <w:szCs w:val="28"/>
+        </w:rPr>
+        <w:t>getReg</w:t>
+      </w:r>
+      <w:proofErr w:type="spellEnd"/>
+      <w:r>
+        <w:rPr>
+          <w:color w:val="333333"/>
+          <w:sz w:val="28"/>
+          <w:szCs w:val="28"/>
+        </w:rPr>
+        <w:t>, to decide the location of L.</w:t>
+      </w:r>
+    </w:p>
+    <w:p>
+      <w:pPr>
+        <w:pStyle w:val="ListParagraph"/>
+        <w:numPr>
+          <w:ilvl w:val="0"/>
+          <w:numId w:val="7"/>
+        </w:numPr>
+        <w:shd w:val="clear" w:color="auto" w:fill="FFFFFF"/>
+        <w:spacing w:before="100" w:beforeAutospacing="1" w:after="100" w:afterAutospacing="1" w:line="240" w:lineRule="auto"/>
+        <w:rPr>
+          <w:color w:val="333333"/>
+          <w:sz w:val="28"/>
+          <w:szCs w:val="28"/>
+        </w:rPr>
+      </w:pPr>
+      <w:r>
+        <w:rPr>
+          <w:color w:val="333333"/>
+          <w:sz w:val="28"/>
+          <w:szCs w:val="28"/>
+        </w:rPr>
+        <w:t>Determine the present location (register or memory) of y by consulting the Address Descriptor of y. If y is not presently in register L, then generate the following instruction to copy the value of y to L:</w:t>
+      </w:r>
+    </w:p>
+    <w:p>
+      <w:pPr>
+        <w:pStyle w:val="ListParagraph"/>
+        <w:shd w:val="clear" w:color="auto" w:fill="FFFFFF"/>
+        <w:spacing w:before="100" w:beforeAutospacing="1" w:after="100" w:afterAutospacing="1" w:line="240" w:lineRule="auto"/>
+        <w:ind w:firstLine="0"/>
+        <w:rPr>
+          <w:color w:val="333333"/>
+          <w:sz w:val="28"/>
+          <w:szCs w:val="28"/>
+        </w:rPr>
+      </w:pPr>
+      <w:r>
+        <w:rPr>
+          <w:color w:val="333333"/>
+          <w:sz w:val="28"/>
+          <w:szCs w:val="28"/>
+        </w:rPr>
+        <w:t>MOV y</w:t>
+      </w:r>
+      <w:proofErr w:type="gramStart"/>
+      <w:r>
+        <w:rPr>
+          <w:color w:val="333333"/>
+          <w:sz w:val="28"/>
+          <w:szCs w:val="28"/>
+        </w:rPr>
+        <w:t>’,</w:t>
+      </w:r>
+      <w:proofErr w:type="gramEnd"/>
+      <w:r>
+        <w:rPr>
+          <w:color w:val="333333"/>
+          <w:sz w:val="28"/>
+          <w:szCs w:val="28"/>
+        </w:rPr>
+        <w:t xml:space="preserve"> L</w:t>
+      </w:r>
+    </w:p>
+    <w:p>
+      <w:pPr>
+        <w:pStyle w:val="ListParagraph"/>
+        <w:shd w:val="clear" w:color="auto" w:fill="FFFFFF"/>
+        <w:spacing w:before="100" w:beforeAutospacing="1" w:after="100" w:afterAutospacing="1" w:line="240" w:lineRule="auto"/>
+        <w:ind w:firstLine="0"/>
+        <w:rPr>
+          <w:color w:val="333333"/>
+          <w:sz w:val="28"/>
+          <w:szCs w:val="28"/>
+        </w:rPr>
+      </w:pPr>
+      <w:r>
+        <w:rPr>
+          <w:color w:val="333333"/>
+          <w:sz w:val="28"/>
+          <w:szCs w:val="28"/>
+        </w:rPr>
+        <w:t>where y’ represents the copied value of y.</w:t>
+      </w:r>
+    </w:p>
+    <w:p>
+      <w:pPr>
+        <w:pStyle w:val="ListParagraph"/>
+        <w:numPr>
+          <w:ilvl w:val="0"/>
+          <w:numId w:val="7"/>
+        </w:numPr>
+        <w:shd w:val="clear" w:color="auto" w:fill="FFFFFF"/>
+        <w:spacing w:before="100" w:beforeAutospacing="1" w:after="100" w:afterAutospacing="1" w:line="240" w:lineRule="auto"/>
+        <w:rPr>
+          <w:color w:val="333333"/>
+          <w:sz w:val="28"/>
+          <w:szCs w:val="28"/>
+        </w:rPr>
+      </w:pPr>
+      <w:r>
+        <w:rPr>
+          <w:color w:val="333333"/>
+          <w:sz w:val="28"/>
+          <w:szCs w:val="28"/>
+        </w:rPr>
+        <w:lastRenderedPageBreak/>
+        <w:t>Determine the present location of z using the same method used in step 2 for y and generate the following instruction:</w:t>
+      </w:r>
+    </w:p>
+    <w:p>
+      <w:pPr>
+        <w:pStyle w:val="ListParagraph"/>
+        <w:shd w:val="clear" w:color="auto" w:fill="FFFFFF"/>
+        <w:spacing w:before="100" w:beforeAutospacing="1" w:after="100" w:afterAutospacing="1" w:line="240" w:lineRule="auto"/>
+        <w:ind w:firstLine="0"/>
+        <w:rPr>
+          <w:color w:val="333333"/>
+          <w:sz w:val="28"/>
+          <w:szCs w:val="28"/>
+        </w:rPr>
+      </w:pPr>
+      <w:r>
+        <w:rPr>
+          <w:color w:val="333333"/>
+          <w:sz w:val="28"/>
+          <w:szCs w:val="28"/>
+        </w:rPr>
+        <w:t>OP z</w:t>
+      </w:r>
+      <w:proofErr w:type="gramStart"/>
+      <w:r>
+        <w:rPr>
+          <w:color w:val="333333"/>
+          <w:sz w:val="28"/>
+          <w:szCs w:val="28"/>
+        </w:rPr>
+        <w:t>’,</w:t>
+      </w:r>
+      <w:proofErr w:type="gramEnd"/>
+      <w:r>
+        <w:rPr>
+          <w:color w:val="333333"/>
+          <w:sz w:val="28"/>
+          <w:szCs w:val="28"/>
+        </w:rPr>
+        <w:t xml:space="preserve"> L</w:t>
+      </w:r>
+    </w:p>
+    <w:p>
+      <w:pPr>
+        <w:pStyle w:val="ListParagraph"/>
+        <w:shd w:val="clear" w:color="auto" w:fill="FFFFFF"/>
+        <w:spacing w:before="100" w:beforeAutospacing="1" w:after="100" w:afterAutospacing="1" w:line="240" w:lineRule="auto"/>
+        <w:ind w:firstLine="0"/>
+        <w:rPr>
+          <w:color w:val="333333"/>
+          <w:sz w:val="28"/>
+          <w:szCs w:val="28"/>
+        </w:rPr>
+      </w:pPr>
+      <w:r>
+        <w:rPr>
+          <w:color w:val="333333"/>
+          <w:sz w:val="28"/>
+          <w:szCs w:val="28"/>
+        </w:rPr>
+        <w:t>where z’ represents the copied value of z.</w:t>
+      </w:r>
+    </w:p>
+    <w:p>
+      <w:pPr>
+        <w:pStyle w:val="ListParagraph"/>
+        <w:numPr>
+          <w:ilvl w:val="0"/>
+          <w:numId w:val="7"/>
+        </w:numPr>
+        <w:shd w:val="clear" w:color="auto" w:fill="FFFFFF"/>
+        <w:spacing w:before="100" w:beforeAutospacing="1" w:after="100" w:afterAutospacing="1" w:line="240" w:lineRule="auto"/>
+        <w:rPr>
+          <w:color w:val="333333"/>
+          <w:sz w:val="28"/>
+          <w:szCs w:val="28"/>
+        </w:rPr>
+      </w:pPr>
+      <w:r>
+        <w:rPr>
+          <w:color w:val="333333"/>
+          <w:sz w:val="28"/>
+          <w:szCs w:val="28"/>
+        </w:rPr>
+        <w:t>Now L contains the value of y OP z, that is intended to be assigned to x. So, if L is a register, update its descriptor to indicate that it contains the value of x. Update the descriptor of x to indicate that it is stored at location L.</w:t>
+      </w:r>
+    </w:p>
+    <w:p>
+      <w:pPr>
+        <w:pStyle w:val="ListParagraph"/>
+        <w:numPr>
+          <w:ilvl w:val="0"/>
+          <w:numId w:val="7"/>
+        </w:numPr>
+        <w:shd w:val="clear" w:color="auto" w:fill="FFFFFF"/>
+        <w:spacing w:before="100" w:beforeAutospacing="1" w:after="100" w:afterAutospacing="1" w:line="240" w:lineRule="auto"/>
+        <w:rPr>
+          <w:color w:val="333333"/>
+          <w:sz w:val="28"/>
+          <w:szCs w:val="28"/>
+        </w:rPr>
+      </w:pPr>
+      <w:r>
+        <w:rPr>
+          <w:color w:val="333333"/>
+          <w:sz w:val="28"/>
+          <w:szCs w:val="28"/>
+        </w:rPr>
+        <w:t xml:space="preserve">If y and z </w:t>
+      </w:r>
+      <w:proofErr w:type="gramStart"/>
+      <w:r>
+        <w:rPr>
+          <w:color w:val="333333"/>
+          <w:sz w:val="28"/>
+          <w:szCs w:val="28"/>
+        </w:rPr>
+        <w:t>has</w:t>
+      </w:r>
+      <w:proofErr w:type="gramEnd"/>
+      <w:r>
+        <w:rPr>
+          <w:color w:val="333333"/>
+          <w:sz w:val="28"/>
+          <w:szCs w:val="28"/>
+        </w:rPr>
+        <w:t xml:space="preserve"> no further use, they can be given back to the system.</w:t>
+      </w:r>
+    </w:p>
+    <w:p>
+      <w:pPr>
+        <w:shd w:val="clear" w:color="auto" w:fill="FFFFFF"/>
+        <w:spacing w:before="100" w:beforeAutospacing="1" w:after="100" w:afterAutospacing="1" w:line="240" w:lineRule="auto"/>
+        <w:rPr>
+          <w:color w:val="333333"/>
+          <w:sz w:val="28"/>
+          <w:szCs w:val="28"/>
+        </w:rPr>
+      </w:pPr>
+      <w:r>
+        <w:rPr>
+          <w:color w:val="333333"/>
+          <w:sz w:val="28"/>
+          <w:szCs w:val="28"/>
+        </w:rPr>
+        <w:t>Other code constructs like loops and conditional statements are transformed into assembly language in general assembly way.</w:t>
+      </w:r>
+    </w:p>
+    <w:p>
+      <w:pPr>
+        <w:shd w:val="clear" w:color="auto" w:fill="FFFFFF"/>
+        <w:spacing w:before="100" w:beforeAutospacing="1" w:after="100" w:afterAutospacing="1" w:line="240" w:lineRule="auto"/>
+        <w:ind w:left="0" w:firstLine="0"/>
+        <w:rPr>
+          <w:b/>
+          <w:bCs/>
+          <w:color w:val="333333"/>
+          <w:sz w:val="28"/>
+          <w:szCs w:val="28"/>
+        </w:rPr>
+      </w:pPr>
+      <w:r>
+        <w:rPr>
+          <w:b/>
+          <w:bCs/>
+          <w:color w:val="333333"/>
+          <w:sz w:val="28"/>
+          <w:szCs w:val="28"/>
+        </w:rPr>
+        <w:t>Descriptors</w:t>
+      </w:r>
+      <w:r>
+        <w:rPr>
+          <w:b/>
+          <w:bCs/>
+          <w:color w:val="333333"/>
+          <w:sz w:val="28"/>
+          <w:szCs w:val="28"/>
+        </w:rPr>
+        <w:t>:</w:t>
+      </w:r>
+    </w:p>
+    <w:p>
+      <w:pPr>
+        <w:shd w:val="clear" w:color="auto" w:fill="FFFFFF"/>
+        <w:spacing w:before="100" w:beforeAutospacing="1" w:after="100" w:afterAutospacing="1" w:line="240" w:lineRule="auto"/>
+        <w:ind w:left="0" w:firstLine="0"/>
+        <w:rPr>
+          <w:color w:val="333333"/>
+          <w:sz w:val="28"/>
+          <w:szCs w:val="28"/>
+        </w:rPr>
+      </w:pPr>
+      <w:r>
+        <w:rPr>
+          <w:color w:val="333333"/>
+          <w:sz w:val="28"/>
+          <w:szCs w:val="28"/>
+        </w:rPr>
+        <w:t xml:space="preserve">The code generator </w:t>
+      </w:r>
+      <w:proofErr w:type="gramStart"/>
+      <w:r>
+        <w:rPr>
+          <w:color w:val="333333"/>
+          <w:sz w:val="28"/>
+          <w:szCs w:val="28"/>
+        </w:rPr>
+        <w:t>has to</w:t>
+      </w:r>
+      <w:proofErr w:type="gramEnd"/>
+      <w:r>
+        <w:rPr>
+          <w:color w:val="333333"/>
+          <w:sz w:val="28"/>
+          <w:szCs w:val="28"/>
+        </w:rPr>
+        <w:t xml:space="preserve"> track both the registers (for availability) and addresses (location of values) while generating the code. For </w:t>
+      </w:r>
+      <w:proofErr w:type="gramStart"/>
+      <w:r>
+        <w:rPr>
+          <w:color w:val="333333"/>
+          <w:sz w:val="28"/>
+          <w:szCs w:val="28"/>
+        </w:rPr>
+        <w:t>both of them</w:t>
+      </w:r>
+      <w:proofErr w:type="gramEnd"/>
+      <w:r>
+        <w:rPr>
+          <w:color w:val="333333"/>
+          <w:sz w:val="28"/>
+          <w:szCs w:val="28"/>
+        </w:rPr>
+        <w:t>, the following two descriptors are used:</w:t>
+      </w:r>
+    </w:p>
+    <w:p>
+      <w:pPr>
+        <w:shd w:val="clear" w:color="auto" w:fill="FFFFFF"/>
+        <w:spacing w:before="100" w:beforeAutospacing="1" w:after="100" w:afterAutospacing="1" w:line="240" w:lineRule="auto"/>
+        <w:ind w:left="0" w:firstLine="0"/>
+        <w:rPr>
+          <w:b/>
+          <w:bCs/>
+          <w:color w:val="333333"/>
+          <w:sz w:val="28"/>
+          <w:szCs w:val="28"/>
+        </w:rPr>
+      </w:pPr>
+      <w:r>
+        <w:rPr>
+          <w:b/>
+          <w:bCs/>
+          <w:color w:val="333333"/>
+          <w:sz w:val="28"/>
+          <w:szCs w:val="28"/>
+        </w:rPr>
+        <w:t xml:space="preserve">Register </w:t>
+      </w:r>
+      <w:proofErr w:type="gramStart"/>
+      <w:r>
+        <w:rPr>
+          <w:b/>
+          <w:bCs/>
+          <w:color w:val="333333"/>
+          <w:sz w:val="28"/>
+          <w:szCs w:val="28"/>
+        </w:rPr>
+        <w:t>descriptor :</w:t>
+      </w:r>
+      <w:proofErr w:type="gramEnd"/>
+      <w:r>
+        <w:rPr>
+          <w:b/>
+          <w:bCs/>
+          <w:color w:val="333333"/>
+          <w:sz w:val="28"/>
+          <w:szCs w:val="28"/>
+        </w:rPr>
+        <w:t xml:space="preserve"> </w:t>
+      </w:r>
+    </w:p>
+    <w:p>
+      <w:pPr>
+        <w:shd w:val="clear" w:color="auto" w:fill="FFFFFF"/>
+        <w:spacing w:before="100" w:beforeAutospacing="1" w:after="100" w:afterAutospacing="1" w:line="240" w:lineRule="auto"/>
+        <w:ind w:left="0" w:firstLine="720"/>
+        <w:rPr>
+          <w:color w:val="333333"/>
+          <w:sz w:val="28"/>
+          <w:szCs w:val="28"/>
+        </w:rPr>
+      </w:pPr>
+      <w:r>
+        <w:rPr>
+          <w:color w:val="333333"/>
+          <w:sz w:val="28"/>
+          <w:szCs w:val="28"/>
+        </w:rPr>
+        <w:t>Register descriptor is used to inform the code generator about the availability of registers. Register descriptor keeps track of values stored in each register. Whenever a new register is required during code generation, this descriptor is consulted for register availability.</w:t>
+      </w:r>
+    </w:p>
+    <w:p>
+      <w:pPr>
+        <w:shd w:val="clear" w:color="auto" w:fill="FFFFFF"/>
+        <w:spacing w:before="100" w:beforeAutospacing="1" w:after="100" w:afterAutospacing="1" w:line="240" w:lineRule="auto"/>
+        <w:ind w:left="0" w:firstLine="0"/>
+        <w:rPr>
+          <w:b/>
+          <w:bCs/>
+          <w:color w:val="333333"/>
+          <w:sz w:val="28"/>
+          <w:szCs w:val="28"/>
+        </w:rPr>
+      </w:pPr>
+      <w:r>
+        <w:rPr>
+          <w:b/>
+          <w:bCs/>
+          <w:color w:val="333333"/>
+          <w:sz w:val="28"/>
+          <w:szCs w:val="28"/>
+        </w:rPr>
+        <w:t xml:space="preserve">Address </w:t>
+      </w:r>
+      <w:proofErr w:type="gramStart"/>
+      <w:r>
+        <w:rPr>
+          <w:b/>
+          <w:bCs/>
+          <w:color w:val="333333"/>
+          <w:sz w:val="28"/>
+          <w:szCs w:val="28"/>
+        </w:rPr>
+        <w:t>descriptor :</w:t>
+      </w:r>
+      <w:proofErr w:type="gramEnd"/>
+      <w:r>
+        <w:rPr>
+          <w:b/>
+          <w:bCs/>
+          <w:color w:val="333333"/>
+          <w:sz w:val="28"/>
+          <w:szCs w:val="28"/>
+        </w:rPr>
+        <w:t xml:space="preserve"> </w:t>
+      </w:r>
+    </w:p>
+    <w:p>
+      <w:pPr>
+        <w:shd w:val="clear" w:color="auto" w:fill="FFFFFF"/>
+        <w:spacing w:before="100" w:beforeAutospacing="1" w:after="100" w:afterAutospacing="1" w:line="240" w:lineRule="auto"/>
+        <w:ind w:left="0" w:firstLine="720"/>
+        <w:rPr>
+          <w:color w:val="333333"/>
+          <w:sz w:val="28"/>
+          <w:szCs w:val="28"/>
+        </w:rPr>
+      </w:pPr>
+      <w:r>
+        <w:rPr>
+          <w:color w:val="333333"/>
+          <w:sz w:val="28"/>
+          <w:szCs w:val="28"/>
+        </w:rPr>
+        <w:t xml:space="preserve">Values of the names (identifiers) used in the program might be stored at different locations while in execution. Address descriptors are used to keep track of memory locations where the values of identifiers are stored. These locations may include CPU registers, heaps, stacks, </w:t>
+      </w:r>
+      <w:proofErr w:type="gramStart"/>
+      <w:r>
+        <w:rPr>
+          <w:color w:val="333333"/>
+          <w:sz w:val="28"/>
+          <w:szCs w:val="28"/>
+        </w:rPr>
+        <w:t>memory</w:t>
+      </w:r>
+      <w:proofErr w:type="gramEnd"/>
+      <w:r>
+        <w:rPr>
+          <w:color w:val="333333"/>
+          <w:sz w:val="28"/>
+          <w:szCs w:val="28"/>
+        </w:rPr>
+        <w:t xml:space="preserve"> or a combination of the mentioned locations.</w:t>
+      </w:r>
+    </w:p>
+    <w:p>
+      <w:pPr>
+        <w:shd w:val="clear" w:color="auto" w:fill="FFFFFF"/>
+        <w:spacing w:before="100" w:beforeAutospacing="1" w:after="100" w:afterAutospacing="1" w:line="240" w:lineRule="auto"/>
+        <w:ind w:left="0" w:firstLine="0"/>
+        <w:rPr>
+          <w:color w:val="333333"/>
+          <w:sz w:val="28"/>
+          <w:szCs w:val="28"/>
+        </w:rPr>
+      </w:pPr>
+      <w:r>
+        <w:rPr>
+          <w:color w:val="333333"/>
+          <w:sz w:val="28"/>
+          <w:szCs w:val="28"/>
+        </w:rPr>
+        <w:t>Code generator keeps both the descriptor updated in real-time. For a load statement, LD R1, x, the code generator:</w:t>
+      </w:r>
+    </w:p>
+    <w:p>
+      <w:pPr>
+        <w:shd w:val="clear" w:color="auto" w:fill="FFFFFF"/>
+        <w:spacing w:before="100" w:beforeAutospacing="1" w:after="100" w:afterAutospacing="1" w:line="240" w:lineRule="auto"/>
+        <w:ind w:left="0" w:firstLine="0"/>
+        <w:rPr>
+          <w:color w:val="333333"/>
+          <w:sz w:val="28"/>
+          <w:szCs w:val="28"/>
+        </w:rPr>
+      </w:pPr>
+      <w:r>
+        <w:rPr>
+          <w:color w:val="333333"/>
+          <w:sz w:val="28"/>
+          <w:szCs w:val="28"/>
+        </w:rPr>
+        <w:t>updates the Register Descriptor R1 that has value of x and</w:t>
+      </w:r>
+    </w:p>
+    <w:p>
+      <w:pPr>
+        <w:shd w:val="clear" w:color="auto" w:fill="FFFFFF"/>
+        <w:spacing w:before="100" w:beforeAutospacing="1" w:after="100" w:afterAutospacing="1" w:line="240" w:lineRule="auto"/>
+        <w:ind w:left="0" w:firstLine="0"/>
+        <w:rPr>
+          <w:color w:val="333333"/>
+          <w:sz w:val="28"/>
+          <w:szCs w:val="28"/>
+        </w:rPr>
+      </w:pPr>
+      <w:r>
+        <w:rPr>
+          <w:color w:val="333333"/>
+          <w:sz w:val="28"/>
+          <w:szCs w:val="28"/>
+        </w:rPr>
+        <w:t>updates the Address Descriptor (x) to show that one instance of x is in R1.</w:t>
+      </w:r>
+    </w:p>
+    <w:p>
+      <w:pPr>
+        <w:shd w:val="clear" w:color="auto" w:fill="FFFFFF"/>
+        <w:spacing w:before="100" w:beforeAutospacing="1" w:after="100" w:afterAutospacing="1" w:line="240" w:lineRule="auto"/>
+        <w:rPr>
           <w:b/>
           <w:bCs/>
           <w:i/>
@@ -1494,20 +5061,179 @@
           <w:szCs w:val="36"/>
         </w:rPr>
         <w:lastRenderedPageBreak/>
-        <w:t>Advantages of Intermediate Code Generation:</w:t>
+        <w:t>Intermediate Representation</w:t>
       </w:r>
     </w:p>
     <w:p>
       <w:pPr>
         <w:shd w:val="clear" w:color="auto" w:fill="FFFFFF"/>
         <w:spacing w:before="100" w:beforeAutospacing="1" w:after="100" w:afterAutospacing="1" w:line="240" w:lineRule="auto"/>
-        <w:rPr>
-          <w:color w:val="333333"/>
-          <w:sz w:val="28"/>
-          <w:szCs w:val="28"/>
-        </w:rPr>
-      </w:pPr>
-      <w:r>
+        <w:ind w:firstLine="710"/>
+        <w:rPr>
+          <w:color w:val="333333"/>
+          <w:sz w:val="28"/>
+          <w:szCs w:val="28"/>
+        </w:rPr>
+      </w:pPr>
+      <w:r>
+        <w:rPr>
+          <w:color w:val="333333"/>
+          <w:sz w:val="28"/>
+          <w:szCs w:val="28"/>
+        </w:rPr>
+        <w:t>Intermediate codes can be represented in a variety of ways and they have their own benefits.</w:t>
+      </w:r>
+    </w:p>
+    <w:p>
+      <w:pPr>
+        <w:shd w:val="clear" w:color="auto" w:fill="FFFFFF"/>
+        <w:spacing w:before="100" w:beforeAutospacing="1" w:after="100" w:afterAutospacing="1" w:line="240" w:lineRule="auto"/>
+        <w:rPr>
+          <w:color w:val="333333"/>
+          <w:sz w:val="28"/>
+          <w:szCs w:val="28"/>
+        </w:rPr>
+      </w:pPr>
+      <w:r>
+        <w:rPr>
+          <w:b/>
+          <w:bCs/>
+          <w:color w:val="333333"/>
+          <w:sz w:val="28"/>
+          <w:szCs w:val="28"/>
+        </w:rPr>
+        <w:t>High Level IR</w:t>
+      </w:r>
+      <w:r>
+        <w:rPr>
+          <w:color w:val="333333"/>
+          <w:sz w:val="28"/>
+          <w:szCs w:val="28"/>
+        </w:rPr>
+        <w:t xml:space="preserve"> </w:t>
+      </w:r>
+      <w:r>
+        <w:rPr>
+          <w:color w:val="333333"/>
+          <w:sz w:val="28"/>
+          <w:szCs w:val="28"/>
+        </w:rPr>
+        <w:t>–</w:t>
+      </w:r>
+    </w:p>
+    <w:p>
+      <w:pPr>
+        <w:shd w:val="clear" w:color="auto" w:fill="FFFFFF"/>
+        <w:spacing w:before="100" w:beforeAutospacing="1" w:after="100" w:afterAutospacing="1" w:line="240" w:lineRule="auto"/>
+        <w:ind w:firstLine="710"/>
+        <w:rPr>
+          <w:color w:val="333333"/>
+          <w:sz w:val="28"/>
+          <w:szCs w:val="28"/>
+        </w:rPr>
+      </w:pPr>
+      <w:r>
+        <w:rPr>
+          <w:color w:val="333333"/>
+          <w:sz w:val="28"/>
+          <w:szCs w:val="28"/>
+        </w:rPr>
+        <w:t>High-level intermediate code representation is very close to the source language itself. They can be easily generated from the source code and we can easily apply code modifications to enhance performance. But for target machine optimization, it is less preferred.</w:t>
+      </w:r>
+    </w:p>
+    <w:p>
+      <w:pPr>
+        <w:shd w:val="clear" w:color="auto" w:fill="FFFFFF"/>
+        <w:spacing w:before="100" w:beforeAutospacing="1" w:after="100" w:afterAutospacing="1" w:line="240" w:lineRule="auto"/>
+        <w:rPr>
+          <w:color w:val="333333"/>
+          <w:sz w:val="28"/>
+          <w:szCs w:val="28"/>
+        </w:rPr>
+      </w:pPr>
+      <w:r>
+        <w:rPr>
+          <w:b/>
+          <w:bCs/>
+          <w:color w:val="333333"/>
+          <w:sz w:val="28"/>
+          <w:szCs w:val="28"/>
+        </w:rPr>
+        <w:t xml:space="preserve">Low Level IR </w:t>
+      </w:r>
+      <w:r>
+        <w:rPr>
+          <w:b/>
+          <w:bCs/>
+          <w:color w:val="333333"/>
+          <w:sz w:val="28"/>
+          <w:szCs w:val="28"/>
+        </w:rPr>
+        <w:t>–</w:t>
+      </w:r>
+      <w:r>
+        <w:rPr>
+          <w:color w:val="333333"/>
+          <w:sz w:val="28"/>
+          <w:szCs w:val="28"/>
+        </w:rPr>
+        <w:t xml:space="preserve"> </w:t>
+      </w:r>
+    </w:p>
+    <w:p>
+      <w:pPr>
+        <w:shd w:val="clear" w:color="auto" w:fill="FFFFFF"/>
+        <w:spacing w:before="100" w:beforeAutospacing="1" w:after="100" w:afterAutospacing="1" w:line="240" w:lineRule="auto"/>
+        <w:ind w:firstLine="710"/>
+        <w:rPr>
+          <w:color w:val="333333"/>
+          <w:sz w:val="28"/>
+          <w:szCs w:val="28"/>
+        </w:rPr>
+      </w:pPr>
+      <w:r>
+        <w:rPr>
+          <w:color w:val="333333"/>
+          <w:sz w:val="28"/>
+          <w:szCs w:val="28"/>
+        </w:rPr>
+        <w:t>This one is close to the target machine, which makes it suitable for register and memory allocation, instruction set selection, etc. It is good for machine-dependent optimizations.</w:t>
+      </w:r>
+    </w:p>
+    <w:p>
+      <w:pPr>
+        <w:shd w:val="clear" w:color="auto" w:fill="FFFFFF"/>
+        <w:spacing w:before="100" w:beforeAutospacing="1" w:after="100" w:afterAutospacing="1" w:line="240" w:lineRule="auto"/>
+        <w:rPr>
+          <w:color w:val="333333"/>
+          <w:sz w:val="28"/>
+          <w:szCs w:val="28"/>
+        </w:rPr>
+      </w:pPr>
+      <w:r>
+        <w:rPr>
+          <w:color w:val="333333"/>
+          <w:sz w:val="28"/>
+          <w:szCs w:val="28"/>
+        </w:rPr>
+        <w:t>Intermediate code can be either language specific (e.g., Byte Code for Java) or language independent (three-address code).</w:t>
+      </w:r>
+    </w:p>
+    <w:p>
+      <w:pPr>
+        <w:shd w:val="clear" w:color="auto" w:fill="FFFFFF"/>
+        <w:spacing w:before="100" w:beforeAutospacing="1" w:after="100" w:afterAutospacing="1" w:line="240" w:lineRule="auto"/>
+        <w:rPr>
+          <w:color w:val="333333"/>
+          <w:sz w:val="28"/>
+          <w:szCs w:val="28"/>
+        </w:rPr>
+      </w:pPr>
+    </w:p>
+    <w:p>
+      <w:pPr>
+        <w:shd w:val="clear" w:color="auto" w:fill="FFFFFF"/>
+        <w:spacing w:before="100" w:beforeAutospacing="1" w:after="100" w:afterAutospacing="1" w:line="240" w:lineRule="auto"/>
         <w:rPr>
           <w:b/>
           <w:bCs/>
@@ -1516,6 +5242,38 @@
           <w:color w:val="333333"/>
           <w:szCs w:val="36"/>
         </w:rPr>
+      </w:pPr>
+      <w:r>
+        <w:rPr>
+          <w:b/>
+          <w:bCs/>
+          <w:i/>
+          <w:iCs/>
+          <w:color w:val="333333"/>
+          <w:szCs w:val="36"/>
+        </w:rPr>
+        <w:t>Advantages of Intermediate Code Generation:</w:t>
+      </w:r>
+    </w:p>
+    <w:p>
+      <w:pPr>
+        <w:shd w:val="clear" w:color="auto" w:fill="FFFFFF"/>
+        <w:spacing w:before="100" w:beforeAutospacing="1" w:after="100" w:afterAutospacing="1" w:line="240" w:lineRule="auto"/>
+        <w:rPr>
+          <w:color w:val="333333"/>
+          <w:sz w:val="28"/>
+          <w:szCs w:val="28"/>
+        </w:rPr>
+      </w:pPr>
+      <w:r>
+        <w:rPr>
+          <w:b/>
+          <w:bCs/>
+          <w:i/>
+          <w:iCs/>
+          <w:color w:val="333333"/>
+          <w:szCs w:val="36"/>
+        </w:rPr>
         <w:tab/>
       </w:r>
       <w:r>
@@ -1673,6 +5431,7 @@
           <w:sz w:val="28"/>
           <w:szCs w:val="28"/>
         </w:rPr>
+        <w:lastRenderedPageBreak/>
         <w:t>Code reuse:</w:t>
       </w:r>
       <w:r>
@@ -1908,7 +5667,6 @@
           <w:sz w:val="28"/>
           <w:szCs w:val="28"/>
         </w:rPr>
-        <w:lastRenderedPageBreak/>
         <w:t>Increased complexity:</w:t>
       </w:r>
       <w:r>
@@ -2082,136 +5840,6 @@
         </w:rPr>
         <w:t>Import copy</w:t>
       </w:r>
-    </w:p>
-    <w:p>
-      <w:pPr>
-        <w:spacing w:after="0" w:line="350" w:lineRule="auto"/>
-        <w:ind w:left="0" w:right="13" w:firstLine="0"/>
-        <w:rPr>
-          <w:b/>
-          <w:i/>
-        </w:rPr>
-      </w:pPr>
-    </w:p>
-    <w:p>
-      <w:pPr>
-        <w:spacing w:after="0" w:line="350" w:lineRule="auto"/>
-        <w:ind w:left="0" w:right="13" w:firstLine="0"/>
-        <w:rPr>
-          <w:b/>
-          <w:i/>
-        </w:rPr>
-      </w:pPr>
-    </w:p>
-    <w:p>
-      <w:pPr>
-        <w:spacing w:after="0" w:line="350" w:lineRule="auto"/>
-        <w:ind w:left="0" w:right="13" w:firstLine="0"/>
-        <w:rPr>
-          <w:b/>
-          <w:i/>
-        </w:rPr>
-      </w:pPr>
-    </w:p>
-    <w:p>
-      <w:pPr>
-        <w:spacing w:after="0" w:line="350" w:lineRule="auto"/>
-        <w:ind w:left="0" w:right="13" w:firstLine="0"/>
-        <w:rPr>
-          <w:b/>
-          <w:i/>
-        </w:rPr>
-      </w:pPr>
-    </w:p>
-    <w:p>
-      <w:pPr>
-        <w:spacing w:after="0" w:line="350" w:lineRule="auto"/>
-        <w:ind w:left="0" w:right="13" w:firstLine="0"/>
-        <w:rPr>
-          <w:b/>
-          <w:i/>
-        </w:rPr>
-      </w:pPr>
-    </w:p>
-    <w:p>
-      <w:pPr>
-        <w:spacing w:after="0" w:line="350" w:lineRule="auto"/>
-        <w:ind w:left="0" w:right="13" w:firstLine="0"/>
-        <w:rPr>
-          <w:b/>
-          <w:i/>
-        </w:rPr>
-      </w:pPr>
-    </w:p>
-    <w:p>
-      <w:pPr>
-        <w:spacing w:after="0" w:line="350" w:lineRule="auto"/>
-        <w:ind w:left="0" w:right="13" w:firstLine="0"/>
-        <w:rPr>
-          <w:b/>
-          <w:i/>
-        </w:rPr>
-      </w:pPr>
-    </w:p>
-    <w:p>
-      <w:pPr>
-        <w:spacing w:after="0" w:line="350" w:lineRule="auto"/>
-        <w:ind w:left="0" w:right="13" w:firstLine="0"/>
-        <w:rPr>
-          <w:b/>
-          <w:i/>
-        </w:rPr>
-      </w:pPr>
-    </w:p>
-    <w:p>
-      <w:pPr>
-        <w:spacing w:after="0" w:line="350" w:lineRule="auto"/>
-        <w:ind w:left="0" w:right="13" w:firstLine="0"/>
-        <w:rPr>
-          <w:b/>
-          <w:i/>
-        </w:rPr>
-      </w:pPr>
-    </w:p>
-    <w:p>
-      <w:pPr>
-        <w:spacing w:after="0" w:line="350" w:lineRule="auto"/>
-        <w:ind w:left="0" w:right="13" w:firstLine="0"/>
-        <w:rPr>
-          <w:b/>
-          <w:i/>
-        </w:rPr>
-      </w:pPr>
-    </w:p>
-    <w:p>
-      <w:pPr>
-        <w:spacing w:after="0" w:line="350" w:lineRule="auto"/>
-        <w:ind w:left="0" w:right="13" w:firstLine="0"/>
-        <w:rPr>
-          <w:b/>
-          <w:i/>
-        </w:rPr>
-      </w:pPr>
-    </w:p>
-    <w:p>
-      <w:pPr>
-        <w:spacing w:after="0" w:line="350" w:lineRule="auto"/>
-        <w:ind w:left="0" w:right="13" w:firstLine="0"/>
-        <w:rPr>
-          <w:b/>
-          <w:i/>
-        </w:rPr>
-      </w:pPr>
-    </w:p>
-    <w:p>
-      <w:pPr>
-        <w:spacing w:after="0" w:line="350" w:lineRule="auto"/>
-        <w:ind w:left="0" w:right="13" w:firstLine="0"/>
-        <w:rPr>
-          <w:b/>
-          <w:i/>
-        </w:rPr>
-      </w:pPr>
     </w:p>
     <w:p>
       <w:pPr>
@@ -20243,7 +23871,7 @@
                     </pic:cNvPicPr>
                   </pic:nvPicPr>
                   <pic:blipFill>
-                    <a:blip r:embed="rId10" cstate="print">
+                    <a:blip r:embed="rId14" cstate="print">
                       <a:extLst>
                         <a:ext uri="{28A0092B-C50C-407E-A947-70E740481C1C}">
                           <a14:useLocalDpi xmlns:a14="http://schemas.microsoft.com/office/drawing/2010/main" val="0"/>
@@ -20313,7 +23941,7 @@
                     </pic:cNvPicPr>
                   </pic:nvPicPr>
                   <pic:blipFill>
-                    <a:blip r:embed="rId11" cstate="print">
+                    <a:blip r:embed="rId15" cstate="print">
                       <a:extLst>
                         <a:ext uri="{28A0092B-C50C-407E-A947-70E740481C1C}">
                           <a14:useLocalDpi xmlns:a14="http://schemas.microsoft.com/office/drawing/2010/main" val="0"/>
@@ -20373,7 +24001,7 @@
                     </pic:cNvPicPr>
                   </pic:nvPicPr>
                   <pic:blipFill>
-                    <a:blip r:embed="rId12">
+                    <a:blip r:embed="rId16">
                       <a:extLst>
                         <a:ext uri="{28A0092B-C50C-407E-A947-70E740481C1C}">
                           <a14:useLocalDpi xmlns:a14="http://schemas.microsoft.com/office/drawing/2010/main" val="0"/>
@@ -20452,6 +24080,30 @@
     </w:p>
     <w:p>
       <w:pPr>
+        <w:spacing w:after="212"/>
+        <w:ind w:left="1500" w:firstLine="0"/>
+      </w:pPr>
+    </w:p>
+    <w:p>
+      <w:pPr>
+        <w:spacing w:after="212"/>
+        <w:ind w:left="1500" w:firstLine="0"/>
+      </w:pPr>
+    </w:p>
+    <w:p>
+      <w:pPr>
+        <w:spacing w:after="212"/>
+        <w:ind w:left="1500" w:firstLine="0"/>
+      </w:pPr>
+    </w:p>
+    <w:p>
+      <w:pPr>
+        <w:spacing w:after="212"/>
+        <w:ind w:left="1500" w:firstLine="0"/>
+      </w:pPr>
+    </w:p>
+    <w:p>
+      <w:pPr>
         <w:spacing w:after="154"/>
         <w:ind w:left="-5"/>
       </w:pPr>
@@ -20481,31 +24133,21 @@
           <w:sz w:val="28"/>
           <w:szCs w:val="18"/>
         </w:rPr>
-        <w:t xml:space="preserve">We have successfully implemented the intermediate code generation using python in </w:t>
-      </w:r>
-      <w:proofErr w:type="spellStart"/>
+        <w:t>We have successfully implemented the intermediate code generation using python in V</w:t>
+      </w:r>
       <w:r>
         <w:rPr>
           <w:sz w:val="28"/>
           <w:szCs w:val="18"/>
         </w:rPr>
-        <w:t>VSCode</w:t>
-      </w:r>
-      <w:proofErr w:type="spellEnd"/>
+        <w:t xml:space="preserve">isual Studio </w:t>
+      </w:r>
       <w:r>
         <w:rPr>
           <w:sz w:val="28"/>
           <w:szCs w:val="18"/>
         </w:rPr>
-        <w:t xml:space="preserve"> (Environment</w:t>
-      </w:r>
-      <w:proofErr w:type="gramStart"/>
-      <w:r>
-        <w:rPr>
-          <w:sz w:val="28"/>
-          <w:szCs w:val="18"/>
-        </w:rPr>
-        <w:t xml:space="preserve">) </w:t>
+        <w:t>Code (Environment)</w:t>
       </w:r>
       <w:r>
         <w:rPr>
@@ -20513,15 +24155,14 @@
         </w:rPr>
         <w:t>.</w:t>
       </w:r>
-      <w:proofErr w:type="gramEnd"/>
     </w:p>
     <w:sectPr>
-      <w:headerReference w:type="even" r:id="rId13"/>
-      <w:headerReference w:type="default" r:id="rId14"/>
-      <w:footerReference w:type="even" r:id="rId15"/>
-      <w:footerReference w:type="default" r:id="rId16"/>
-      <w:headerReference w:type="first" r:id="rId17"/>
-      <w:footerReference w:type="first" r:id="rId18"/>
+      <w:headerReference w:type="even" r:id="rId17"/>
+      <w:headerReference w:type="default" r:id="rId18"/>
+      <w:footerReference w:type="even" r:id="rId19"/>
+      <w:footerReference w:type="default" r:id="rId20"/>
+      <w:headerReference w:type="first" r:id="rId21"/>
+      <w:footerReference w:type="first" r:id="rId22"/>
       <w:pgSz w:w="12240" w:h="15840"/>
       <w:pgMar w:top="1440" w:right="1446" w:bottom="1560" w:left="1440" w:header="480" w:footer="478" w:gutter="0"/>
       <w:pgBorders w:offsetFrom="page">
@@ -22680,6 +26321,232 @@
     </w:lvl>
   </w:abstractNum>
   <w:abstractNum w:abstractNumId="2" w15:restartNumberingAfterBreak="0">
+    <w:nsid w:val="1BC8796A"/>
+    <w:multiLevelType w:val="hybridMultilevel"/>
+    <w:tmpl w:val="78C82338"/>
+    <w:lvl w:ilvl="0" w:tplc="40090001">
+      <w:start w:val="1"/>
+      <w:numFmt w:val="bullet"/>
+      <w:lvlText w:val=""/>
+      <w:lvlJc w:val="left"/>
+      <w:pPr>
+        <w:ind w:left="720" w:hanging="360"/>
+      </w:pPr>
+      <w:rPr>
+        <w:rFonts w:ascii="Symbol" w:hAnsi="Symbol" w:hint="default"/>
+      </w:rPr>
+    </w:lvl>
+    <w:lvl w:ilvl="1" w:tplc="40090003" w:tentative="1">
+      <w:start w:val="1"/>
+      <w:numFmt w:val="bullet"/>
+      <w:lvlText w:val="o"/>
+      <w:lvlJc w:val="left"/>
+      <w:pPr>
+        <w:ind w:left="1440" w:hanging="360"/>
+      </w:pPr>
+      <w:rPr>
+        <w:rFonts w:ascii="Courier New" w:hAnsi="Courier New" w:cs="Courier New" w:hint="default"/>
+      </w:rPr>
+    </w:lvl>
+    <w:lvl w:ilvl="2" w:tplc="40090005" w:tentative="1">
+      <w:start w:val="1"/>
+      <w:numFmt w:val="bullet"/>
+      <w:lvlText w:val=""/>
+      <w:lvlJc w:val="left"/>
+      <w:pPr>
+        <w:ind w:left="2160" w:hanging="360"/>
+      </w:pPr>
+      <w:rPr>
+        <w:rFonts w:ascii="Wingdings" w:hAnsi="Wingdings" w:hint="default"/>
+      </w:rPr>
+    </w:lvl>
+    <w:lvl w:ilvl="3" w:tplc="40090001" w:tentative="1">
+      <w:start w:val="1"/>
+      <w:numFmt w:val="bullet"/>
+      <w:lvlText w:val=""/>
+      <w:lvlJc w:val="left"/>
+      <w:pPr>
+        <w:ind w:left="2880" w:hanging="360"/>
+      </w:pPr>
+      <w:rPr>
+        <w:rFonts w:ascii="Symbol" w:hAnsi="Symbol" w:hint="default"/>
+      </w:rPr>
+    </w:lvl>
+    <w:lvl w:ilvl="4" w:tplc="40090003" w:tentative="1">
+      <w:start w:val="1"/>
+      <w:numFmt w:val="bullet"/>
+      <w:lvlText w:val="o"/>
+      <w:lvlJc w:val="left"/>
+      <w:pPr>
+        <w:ind w:left="3600" w:hanging="360"/>
+      </w:pPr>
+      <w:rPr>
+        <w:rFonts w:ascii="Courier New" w:hAnsi="Courier New" w:cs="Courier New" w:hint="default"/>
+      </w:rPr>
+    </w:lvl>
+    <w:lvl w:ilvl="5" w:tplc="40090005" w:tentative="1">
+      <w:start w:val="1"/>
+      <w:numFmt w:val="bullet"/>
+      <w:lvlText w:val=""/>
+      <w:lvlJc w:val="left"/>
+      <w:pPr>
+        <w:ind w:left="4320" w:hanging="360"/>
+      </w:pPr>
+      <w:rPr>
+        <w:rFonts w:ascii="Wingdings" w:hAnsi="Wingdings" w:hint="default"/>
+      </w:rPr>
+    </w:lvl>
+    <w:lvl w:ilvl="6" w:tplc="40090001" w:tentative="1">
+      <w:start w:val="1"/>
+      <w:numFmt w:val="bullet"/>
+      <w:lvlText w:val=""/>
+      <w:lvlJc w:val="left"/>
+      <w:pPr>
+        <w:ind w:left="5040" w:hanging="360"/>
+      </w:pPr>
+      <w:rPr>
+        <w:rFonts w:ascii="Symbol" w:hAnsi="Symbol" w:hint="default"/>
+      </w:rPr>
+    </w:lvl>
+    <w:lvl w:ilvl="7" w:tplc="40090003" w:tentative="1">
+      <w:start w:val="1"/>
+      <w:numFmt w:val="bullet"/>
+      <w:lvlText w:val="o"/>
+      <w:lvlJc w:val="left"/>
+      <w:pPr>
+        <w:ind w:left="5760" w:hanging="360"/>
+      </w:pPr>
+      <w:rPr>
+        <w:rFonts w:ascii="Courier New" w:hAnsi="Courier New" w:cs="Courier New" w:hint="default"/>
+      </w:rPr>
+    </w:lvl>
+    <w:lvl w:ilvl="8" w:tplc="40090005" w:tentative="1">
+      <w:start w:val="1"/>
+      <w:numFmt w:val="bullet"/>
+      <w:lvlText w:val=""/>
+      <w:lvlJc w:val="left"/>
+      <w:pPr>
+        <w:ind w:left="6480" w:hanging="360"/>
+      </w:pPr>
+      <w:rPr>
+        <w:rFonts w:ascii="Wingdings" w:hAnsi="Wingdings" w:hint="default"/>
+      </w:rPr>
+    </w:lvl>
+  </w:abstractNum>
+  <w:abstractNum w:abstractNumId="3" w15:restartNumberingAfterBreak="0">
+    <w:nsid w:val="1C3E25C3"/>
+    <w:multiLevelType w:val="hybridMultilevel"/>
+    <w:tmpl w:val="E8BACFAE"/>
+    <w:lvl w:ilvl="0" w:tplc="40090001">
+      <w:start w:val="1"/>
+      <w:numFmt w:val="bullet"/>
+      <w:lvlText w:val=""/>
+      <w:lvlJc w:val="left"/>
+      <w:pPr>
+        <w:ind w:left="720" w:hanging="360"/>
+      </w:pPr>
+      <w:rPr>
+        <w:rFonts w:ascii="Symbol" w:hAnsi="Symbol" w:hint="default"/>
+      </w:rPr>
+    </w:lvl>
+    <w:lvl w:ilvl="1" w:tplc="40090003" w:tentative="1">
+      <w:start w:val="1"/>
+      <w:numFmt w:val="bullet"/>
+      <w:lvlText w:val="o"/>
+      <w:lvlJc w:val="left"/>
+      <w:pPr>
+        <w:ind w:left="1440" w:hanging="360"/>
+      </w:pPr>
+      <w:rPr>
+        <w:rFonts w:ascii="Courier New" w:hAnsi="Courier New" w:cs="Courier New" w:hint="default"/>
+      </w:rPr>
+    </w:lvl>
+    <w:lvl w:ilvl="2" w:tplc="40090005" w:tentative="1">
+      <w:start w:val="1"/>
+      <w:numFmt w:val="bullet"/>
+      <w:lvlText w:val=""/>
+      <w:lvlJc w:val="left"/>
+      <w:pPr>
+        <w:ind w:left="2160" w:hanging="360"/>
+      </w:pPr>
+      <w:rPr>
+        <w:rFonts w:ascii="Wingdings" w:hAnsi="Wingdings" w:hint="default"/>
+      </w:rPr>
+    </w:lvl>
+    <w:lvl w:ilvl="3" w:tplc="40090001" w:tentative="1">
+      <w:start w:val="1"/>
+      <w:numFmt w:val="bullet"/>
+      <w:lvlText w:val=""/>
+      <w:lvlJc w:val="left"/>
+      <w:pPr>
+        <w:ind w:left="2880" w:hanging="360"/>
+      </w:pPr>
+      <w:rPr>
+        <w:rFonts w:ascii="Symbol" w:hAnsi="Symbol" w:hint="default"/>
+      </w:rPr>
+    </w:lvl>
+    <w:lvl w:ilvl="4" w:tplc="40090003" w:tentative="1">
+      <w:start w:val="1"/>
+      <w:numFmt w:val="bullet"/>
+      <w:lvlText w:val="o"/>
+      <w:lvlJc w:val="left"/>
+      <w:pPr>
+        <w:ind w:left="3600" w:hanging="360"/>
+      </w:pPr>
+      <w:rPr>
+        <w:rFonts w:ascii="Courier New" w:hAnsi="Courier New" w:cs="Courier New" w:hint="default"/>
+      </w:rPr>
+    </w:lvl>
+    <w:lvl w:ilvl="5" w:tplc="40090005" w:tentative="1">
+      <w:start w:val="1"/>
+      <w:numFmt w:val="bullet"/>
+      <w:lvlText w:val=""/>
+      <w:lvlJc w:val="left"/>
+      <w:pPr>
+        <w:ind w:left="4320" w:hanging="360"/>
+      </w:pPr>
+      <w:rPr>
+        <w:rFonts w:ascii="Wingdings" w:hAnsi="Wingdings" w:hint="default"/>
+      </w:rPr>
+    </w:lvl>
+    <w:lvl w:ilvl="6" w:tplc="40090001" w:tentative="1">
+      <w:start w:val="1"/>
+      <w:numFmt w:val="bullet"/>
+      <w:lvlText w:val=""/>
+      <w:lvlJc w:val="left"/>
+      <w:pPr>
+        <w:ind w:left="5040" w:hanging="360"/>
+      </w:pPr>
+      <w:rPr>
+        <w:rFonts w:ascii="Symbol" w:hAnsi="Symbol" w:hint="default"/>
+      </w:rPr>
+    </w:lvl>
+    <w:lvl w:ilvl="7" w:tplc="40090003" w:tentative="1">
+      <w:start w:val="1"/>
+      <w:numFmt w:val="bullet"/>
+      <w:lvlText w:val="o"/>
+      <w:lvlJc w:val="left"/>
+      <w:pPr>
+        <w:ind w:left="5760" w:hanging="360"/>
+      </w:pPr>
+      <w:rPr>
+        <w:rFonts w:ascii="Courier New" w:hAnsi="Courier New" w:cs="Courier New" w:hint="default"/>
+      </w:rPr>
+    </w:lvl>
+    <w:lvl w:ilvl="8" w:tplc="40090005" w:tentative="1">
+      <w:start w:val="1"/>
+      <w:numFmt w:val="bullet"/>
+      <w:lvlText w:val=""/>
+      <w:lvlJc w:val="left"/>
+      <w:pPr>
+        <w:ind w:left="6480" w:hanging="360"/>
+      </w:pPr>
+      <w:rPr>
+        <w:rFonts w:ascii="Wingdings" w:hAnsi="Wingdings" w:hint="default"/>
+      </w:rPr>
+    </w:lvl>
+  </w:abstractNum>
+  <w:abstractNum w:abstractNumId="4" w15:restartNumberingAfterBreak="0">
     <w:nsid w:val="309B776C"/>
     <w:multiLevelType w:val="hybridMultilevel"/>
     <w:tmpl w:val="0BC4B324"/>
@@ -22768,7 +26635,156 @@
       </w:pPr>
     </w:lvl>
   </w:abstractNum>
-  <w:abstractNum w:abstractNumId="3" w15:restartNumberingAfterBreak="0">
+  <w:abstractNum w:abstractNumId="5" w15:restartNumberingAfterBreak="0">
+    <w:nsid w:val="5C1D0E54"/>
+    <w:multiLevelType w:val="multilevel"/>
+    <w:tmpl w:val="DB525316"/>
+    <w:lvl w:ilvl="0">
+      <w:start w:val="1"/>
+      <w:numFmt w:val="bullet"/>
+      <w:lvlText w:val=""/>
+      <w:lvlJc w:val="left"/>
+      <w:pPr>
+        <w:tabs>
+          <w:tab w:val="num" w:pos="720"/>
+        </w:tabs>
+        <w:ind w:left="720" w:hanging="360"/>
+      </w:pPr>
+      <w:rPr>
+        <w:rFonts w:ascii="Symbol" w:hAnsi="Symbol" w:hint="default"/>
+        <w:sz w:val="20"/>
+      </w:rPr>
+    </w:lvl>
+    <w:lvl w:ilvl="1" w:tentative="1">
+      <w:start w:val="1"/>
+      <w:numFmt w:val="bullet"/>
+      <w:lvlText w:val="o"/>
+      <w:lvlJc w:val="left"/>
+      <w:pPr>
+        <w:tabs>
+          <w:tab w:val="num" w:pos="1440"/>
+        </w:tabs>
+        <w:ind w:left="1440" w:hanging="360"/>
+      </w:pPr>
+      <w:rPr>
+        <w:rFonts w:ascii="Courier New" w:hAnsi="Courier New" w:hint="default"/>
+        <w:sz w:val="20"/>
+      </w:rPr>
+    </w:lvl>
+    <w:lvl w:ilvl="2" w:tentative="1">
+      <w:start w:val="1"/>
+      <w:numFmt w:val="bullet"/>
+      <w:lvlText w:val=""/>
+      <w:lvlJc w:val="left"/>
+      <w:pPr>
+        <w:tabs>
+          <w:tab w:val="num" w:pos="2160"/>
+        </w:tabs>
+        <w:ind w:left="2160" w:hanging="360"/>
+      </w:pPr>
+      <w:rPr>
+        <w:rFonts w:ascii="Wingdings" w:hAnsi="Wingdings" w:hint="default"/>
+        <w:sz w:val="20"/>
+      </w:rPr>
+    </w:lvl>
+    <w:lvl w:ilvl="3" w:tentative="1">
+      <w:start w:val="1"/>
+      <w:numFmt w:val="bullet"/>
+      <w:lvlText w:val=""/>
+      <w:lvlJc w:val="left"/>
+      <w:pPr>
+        <w:tabs>
+          <w:tab w:val="num" w:pos="2880"/>
+        </w:tabs>
+        <w:ind w:left="2880" w:hanging="360"/>
+      </w:pPr>
+      <w:rPr>
+        <w:rFonts w:ascii="Wingdings" w:hAnsi="Wingdings" w:hint="default"/>
+        <w:sz w:val="20"/>
+      </w:rPr>
+    </w:lvl>
+    <w:lvl w:ilvl="4" w:tentative="1">
+      <w:start w:val="1"/>
+      <w:numFmt w:val="bullet"/>
+      <w:lvlText w:val=""/>
+      <w:lvlJc w:val="left"/>
+      <w:pPr>
+        <w:tabs>
+          <w:tab w:val="num" w:pos="3600"/>
+        </w:tabs>
+        <w:ind w:left="3600" w:hanging="360"/>
+      </w:pPr>
+      <w:rPr>
+        <w:rFonts w:ascii="Wingdings" w:hAnsi="Wingdings" w:hint="default"/>
+        <w:sz w:val="20"/>
+      </w:rPr>
+    </w:lvl>
+    <w:lvl w:ilvl="5" w:tentative="1">
+      <w:start w:val="1"/>
+      <w:numFmt w:val="bullet"/>
+      <w:lvlText w:val=""/>
+      <w:lvlJc w:val="left"/>
+      <w:pPr>
+        <w:tabs>
+          <w:tab w:val="num" w:pos="4320"/>
+        </w:tabs>
+        <w:ind w:left="4320" w:hanging="360"/>
+      </w:pPr>
+      <w:rPr>
+        <w:rFonts w:ascii="Wingdings" w:hAnsi="Wingdings" w:hint="default"/>
+        <w:sz w:val="20"/>
+      </w:rPr>
+    </w:lvl>
+    <w:lvl w:ilvl="6" w:tentative="1">
+      <w:start w:val="1"/>
+      <w:numFmt w:val="bullet"/>
+      <w:lvlText w:val=""/>
+      <w:lvlJc w:val="left"/>
+      <w:pPr>
+        <w:tabs>
+          <w:tab w:val="num" w:pos="5040"/>
+        </w:tabs>
+        <w:ind w:left="5040" w:hanging="360"/>
+      </w:pPr>
+      <w:rPr>
+        <w:rFonts w:ascii="Wingdings" w:hAnsi="Wingdings" w:hint="default"/>
+        <w:sz w:val="20"/>
+      </w:rPr>
+    </w:lvl>
+    <w:lvl w:ilvl="7" w:tentative="1">
+      <w:start w:val="1"/>
+      <w:numFmt w:val="bullet"/>
+      <w:lvlText w:val=""/>
+      <w:lvlJc w:val="left"/>
+      <w:pPr>
+        <w:tabs>
+          <w:tab w:val="num" w:pos="5760"/>
+        </w:tabs>
+        <w:ind w:left="5760" w:hanging="360"/>
+      </w:pPr>
+      <w:rPr>
+        <w:rFonts w:ascii="Wingdings" w:hAnsi="Wingdings" w:hint="default"/>
+        <w:sz w:val="20"/>
+      </w:rPr>
+    </w:lvl>
+    <w:lvl w:ilvl="8" w:tentative="1">
+      <w:start w:val="1"/>
+      <w:numFmt w:val="bullet"/>
+      <w:lvlText w:val=""/>
+      <w:lvlJc w:val="left"/>
+      <w:pPr>
+        <w:tabs>
+          <w:tab w:val="num" w:pos="6480"/>
+        </w:tabs>
+        <w:ind w:left="6480" w:hanging="360"/>
+      </w:pPr>
+      <w:rPr>
+        <w:rFonts w:ascii="Wingdings" w:hAnsi="Wingdings" w:hint="default"/>
+        <w:sz w:val="20"/>
+      </w:rPr>
+    </w:lvl>
+  </w:abstractNum>
+  <w:abstractNum w:abstractNumId="6" w15:restartNumberingAfterBreak="0">
     <w:nsid w:val="6F9F685C"/>
     <w:multiLevelType w:val="hybridMultilevel"/>
     <w:tmpl w:val="E7822D70"/>
@@ -22888,10 +26904,19 @@
     <w:abstractNumId w:val="1"/>
   </w:num>
   <w:num w:numId="3" w16cid:durableId="518399684">
-    <w:abstractNumId w:val="3"/>
+    <w:abstractNumId w:val="6"/>
   </w:num>
   <w:num w:numId="4" w16cid:durableId="1784230907">
+    <w:abstractNumId w:val="4"/>
+  </w:num>
+  <w:num w:numId="5" w16cid:durableId="1217667177">
+    <w:abstractNumId w:val="5"/>
+  </w:num>
+  <w:num w:numId="6" w16cid:durableId="759452814">
     <w:abstractNumId w:val="2"/>
+  </w:num>
+  <w:num w:numId="7" w16cid:durableId="605846243">
+    <w:abstractNumId w:val="3"/>
   </w:num>
 </w:numbering>
 </file>
@@ -23300,6 +27325,25 @@
       <w:sz w:val="36"/>
     </w:rPr>
   </w:style>
+  <w:style w:type="paragraph" w:styleId="Heading2">
+    <w:name w:val="heading 2"/>
+    <w:basedOn w:val="Normal"/>
+    <w:link w:val="Heading2Char"/>
+    <w:uiPriority w:val="9"/>
+    <w:qFormat/>
+    <w:rsid w:val="000C7B27"/>
+    <w:pPr>
+      <w:spacing w:before="100" w:beforeAutospacing="1" w:after="100" w:afterAutospacing="1" w:line="240" w:lineRule="auto"/>
+      <w:ind w:left="0" w:firstLine="0"/>
+      <w:outlineLvl w:val="1"/>
+    </w:pPr>
+    <w:rPr>
+      <w:b/>
+      <w:bCs/>
+      <w:color w:val="auto"/>
+      <w:szCs w:val="36"/>
+    </w:rPr>
+  </w:style>
   <w:style w:type="character" w:default="1" w:styleId="DefaultParagraphFont">
     <w:name w:val="Default Paragraph Font"/>
     <w:uiPriority w:val="1"/>
@@ -23437,6 +27481,80 @@
       <w:sz w:val="24"/>
       <w:szCs w:val="24"/>
     </w:rPr>
+  </w:style>
+  <w:style w:type="character" w:customStyle="1" w:styleId="Heading2Char">
+    <w:name w:val="Heading 2 Char"/>
+    <w:basedOn w:val="DefaultParagraphFont"/>
+    <w:link w:val="Heading2"/>
+    <w:uiPriority w:val="9"/>
+    <w:rsid w:val="000C7B27"/>
+    <w:rPr>
+      <w:rFonts w:ascii="Times New Roman" w:eastAsia="Times New Roman" w:hAnsi="Times New Roman" w:cs="Times New Roman"/>
+      <w:b/>
+      <w:bCs/>
+      <w:sz w:val="36"/>
+      <w:szCs w:val="36"/>
+    </w:rPr>
+  </w:style>
+  <w:style w:type="paragraph" w:styleId="HTMLPreformatted">
+    <w:name w:val="HTML Preformatted"/>
+    <w:basedOn w:val="Normal"/>
+    <w:link w:val="HTMLPreformattedChar"/>
+    <w:uiPriority w:val="99"/>
+    <w:semiHidden/>
+    <w:unhideWhenUsed/>
+    <w:rsid w:val="000C7B27"/>
+    <w:pPr>
+      <w:tabs>
+        <w:tab w:val="left" w:pos="916"/>
+        <w:tab w:val="left" w:pos="1832"/>
+        <w:tab w:val="left" w:pos="2748"/>
+        <w:tab w:val="left" w:pos="3664"/>
+        <w:tab w:val="left" w:pos="4580"/>
+        <w:tab w:val="left" w:pos="5496"/>
+        <w:tab w:val="left" w:pos="6412"/>
+        <w:tab w:val="left" w:pos="7328"/>
+        <w:tab w:val="left" w:pos="8244"/>
+        <w:tab w:val="left" w:pos="9160"/>
+        <w:tab w:val="left" w:pos="10076"/>
+        <w:tab w:val="left" w:pos="10992"/>
+        <w:tab w:val="left" w:pos="11908"/>
+        <w:tab w:val="left" w:pos="12824"/>
+        <w:tab w:val="left" w:pos="13740"/>
+        <w:tab w:val="left" w:pos="14656"/>
+      </w:tabs>
+      <w:spacing w:after="0" w:line="240" w:lineRule="auto"/>
+      <w:ind w:left="0" w:firstLine="0"/>
+    </w:pPr>
+    <w:rPr>
+      <w:rFonts w:ascii="Courier New" w:hAnsi="Courier New" w:cs="Courier New"/>
+      <w:color w:val="auto"/>
+      <w:sz w:val="20"/>
+      <w:szCs w:val="20"/>
+    </w:rPr>
+  </w:style>
+  <w:style w:type="character" w:customStyle="1" w:styleId="HTMLPreformattedChar">
+    <w:name w:val="HTML Preformatted Char"/>
+    <w:basedOn w:val="DefaultParagraphFont"/>
+    <w:link w:val="HTMLPreformatted"/>
+    <w:uiPriority w:val="99"/>
+    <w:semiHidden/>
+    <w:rsid w:val="000C7B27"/>
+    <w:rPr>
+      <w:rFonts w:ascii="Courier New" w:eastAsia="Times New Roman" w:hAnsi="Courier New" w:cs="Courier New"/>
+      <w:sz w:val="20"/>
+      <w:szCs w:val="20"/>
+    </w:rPr>
+  </w:style>
+  <w:style w:type="character" w:customStyle="1" w:styleId="pln">
+    <w:name w:val="pln"/>
+    <w:basedOn w:val="DefaultParagraphFont"/>
+    <w:rsid w:val="000C7B27"/>
+  </w:style>
+  <w:style w:type="character" w:customStyle="1" w:styleId="pun">
+    <w:name w:val="pun"/>
+    <w:basedOn w:val="DefaultParagraphFont"/>
+    <w:rsid w:val="000C7B27"/>
   </w:style>
 </w:styles>
 </file>

</xml_diff>